<commit_message>
Logic-based test coverage for method insert
</commit_message>
<xml_diff>
--- a/assignment1/Relatório.docx
+++ b/assignment1/Relatório.docx
@@ -1,6 +1,6 @@
 
 <file path=word/document.xml><?xml version="1.0" encoding="utf-8"?>
-<w:document xmlns:wpc="http://schemas.microsoft.com/office/word/2010/wordprocessingCanvas" xmlns:cx="http://schemas.microsoft.com/office/drawing/2014/chartex" xmlns:cx1="http://schemas.microsoft.com/office/drawing/2015/9/8/chartex" xmlns:cx2="http://schemas.microsoft.com/office/drawing/2015/10/21/chartex" xmlns:cx3="http://schemas.microsoft.com/office/drawing/2016/5/9/chartex" xmlns:cx4="http://schemas.microsoft.com/office/drawing/2016/5/10/chartex" xmlns:cx5="http://schemas.microsoft.com/office/drawing/2016/5/11/chartex" xmlns:cx6="http://schemas.microsoft.com/office/drawing/2016/5/12/chartex" xmlns:cx7="http://schemas.microsoft.com/office/drawing/2016/5/13/chartex" xmlns:cx8="http://schemas.microsoft.com/office/drawing/2016/5/14/chartex" xmlns:mc="http://schemas.openxmlformats.org/markup-compatibility/2006" xmlns:aink="http://schemas.microsoft.com/office/drawing/2016/ink" xmlns:am3d="http://schemas.microsoft.com/office/drawing/2017/model3d" xmlns:o="urn:schemas-microsoft-com:office:office" xmlns:r="http://schemas.openxmlformats.org/officeDocument/2006/relationships" xmlns:m="http://schemas.openxmlformats.org/officeDocument/2006/math" xmlns:v="urn:schemas-microsoft-com:vml" xmlns:wp14="http://schemas.microsoft.com/office/word/2010/wordprocessingDrawing" xmlns:wp="http://schemas.openxmlformats.org/drawingml/2006/wordprocessingDrawing" xmlns:w10="urn:schemas-microsoft-com:office:word" xmlns:w="http://schemas.openxmlformats.org/wordprocessingml/2006/main" xmlns:w14="http://schemas.microsoft.com/office/word/2010/wordml" xmlns:w15="http://schemas.microsoft.com/office/word/2012/wordml" xmlns:w16cid="http://schemas.microsoft.com/office/word/2016/wordml/cid" xmlns:w16se="http://schemas.microsoft.com/office/word/2015/wordml/symex" xmlns:wpg="http://schemas.microsoft.com/office/word/2010/wordprocessingGroup" xmlns:wpi="http://schemas.microsoft.com/office/word/2010/wordprocessingInk" xmlns:wne="http://schemas.microsoft.com/office/word/2006/wordml" xmlns:wps="http://schemas.microsoft.com/office/word/2010/wordprocessingShape" mc:Ignorable="w14 w15 w16se w16cid wp14">
+<w:document xmlns:wpc="http://schemas.microsoft.com/office/word/2010/wordprocessingCanvas" xmlns:mc="http://schemas.openxmlformats.org/markup-compatibility/2006" xmlns:o="urn:schemas-microsoft-com:office:office" xmlns:r="http://schemas.openxmlformats.org/officeDocument/2006/relationships" xmlns:m="http://schemas.openxmlformats.org/officeDocument/2006/math" xmlns:v="urn:schemas-microsoft-com:vml" xmlns:wp14="http://schemas.microsoft.com/office/word/2010/wordprocessingDrawing" xmlns:wp="http://schemas.openxmlformats.org/drawingml/2006/wordprocessingDrawing" xmlns:w10="urn:schemas-microsoft-com:office:word" xmlns:w="http://schemas.openxmlformats.org/wordprocessingml/2006/main" xmlns:w14="http://schemas.microsoft.com/office/word/2010/wordml" xmlns:w15="http://schemas.microsoft.com/office/word/2012/wordml" xmlns:wpg="http://schemas.microsoft.com/office/word/2010/wordprocessingGroup" xmlns:wpi="http://schemas.microsoft.com/office/word/2010/wordprocessingInk" xmlns:wne="http://schemas.microsoft.com/office/word/2006/wordml" xmlns:wps="http://schemas.microsoft.com/office/word/2010/wordprocessingShape" mc:Ignorable="w14 w15 wp14">
   <w:body>
     <w:tbl>
       <w:tblPr>
@@ -1110,22 +1110,19 @@
             <w:pPr>
               <w:cnfStyle w:val="000000100000" w:firstRow="0" w:lastRow="0" w:firstColumn="0" w:lastColumn="0" w:oddVBand="0" w:evenVBand="0" w:oddHBand="1" w:evenHBand="0" w:firstRowFirstColumn="0" w:firstRowLastColumn="0" w:lastRowFirstColumn="0" w:lastRowLastColumn="0"/>
             </w:pPr>
+            <w:proofErr w:type="gramStart"/>
             <w:r>
               <w:t>{</w:t>
             </w:r>
             <w:proofErr w:type="spellStart"/>
-            <w:proofErr w:type="gramStart"/>
             <w:r>
               <w:t>children</w:t>
             </w:r>
             <w:proofErr w:type="spellEnd"/>
             <w:r>
-              <w:t>[</w:t>
+              <w:t>[0</w:t>
             </w:r>
             <w:proofErr w:type="gramEnd"/>
-            <w:r>
-              <w:t>0</w:t>
-            </w:r>
             <w:r>
               <w:t>]</w:t>
             </w:r>
@@ -2808,15 +2805,18 @@
               <w:t>0,</w:t>
             </w:r>
             <w:r>
-              <w:t>1,2</w:t>
+              <w:t>1,</w:t>
             </w:r>
             <w:proofErr w:type="gramStart"/>
             <w:r>
-              <w:t>],[</w:t>
+              <w:t>2],[</w:t>
+            </w:r>
+            <w:r>
+              <w:t>0</w:t>
             </w:r>
             <w:proofErr w:type="gramEnd"/>
             <w:r>
-              <w:t>0,</w:t>
+              <w:t>,</w:t>
             </w:r>
             <w:r>
               <w:t>1,3],[1,3,4]</w:t>
@@ -2907,15 +2907,15 @@
               <w:t>0,</w:t>
             </w:r>
             <w:r>
-              <w:t>1,3</w:t>
+              <w:t>1,</w:t>
             </w:r>
             <w:proofErr w:type="gramStart"/>
             <w:r>
-              <w:t>],[</w:t>
+              <w:t>3],[1</w:t>
             </w:r>
             <w:proofErr w:type="gramEnd"/>
             <w:r>
-              <w:t>1,3,5],[5,6,7],[6,7,8]</w:t>
+              <w:t>,3,5],[5,6,7],[6,7,8]</w:t>
             </w:r>
           </w:p>
         </w:tc>
@@ -3002,15 +3002,15 @@
               <w:t>0,</w:t>
             </w:r>
             <w:r>
-              <w:t>1,3</w:t>
+              <w:t>1,</w:t>
             </w:r>
             <w:proofErr w:type="gramStart"/>
             <w:r>
-              <w:t>],[</w:t>
+              <w:t>3],[1</w:t>
             </w:r>
             <w:proofErr w:type="gramEnd"/>
             <w:r>
-              <w:t>1,3,5],[3,5,7],[5,7,9],[7,9,11],[9,11,12],[11,12,13]</w:t>
+              <w:t>,3,5],[3,5,7],[5,7,9],[7,9,11],[9,11,12],[11,12,13]</w:t>
             </w:r>
           </w:p>
         </w:tc>
@@ -3098,15 +3098,15 @@
               <w:t>0,</w:t>
             </w:r>
             <w:r>
-              <w:t>1,3</w:t>
+              <w:t>1,</w:t>
             </w:r>
             <w:proofErr w:type="gramStart"/>
             <w:r>
-              <w:t>],[</w:t>
+              <w:t>3],[1</w:t>
             </w:r>
             <w:proofErr w:type="gramEnd"/>
             <w:r>
-              <w:t>1,3,5],[3,5,6],[5,6,7],[6,7,9],[7,9,10]</w:t>
+              <w:t>,3,5],[3,5,6],[5,6,7],[6,7,9],[7,9,10]</w:t>
             </w:r>
           </w:p>
         </w:tc>
@@ -3138,16 +3138,13 @@
               <w:jc w:val="center"/>
               <w:cnfStyle w:val="000000000000" w:firstRow="0" w:lastRow="0" w:firstColumn="0" w:lastColumn="0" w:oddVBand="0" w:evenVBand="0" w:oddHBand="0" w:evenHBand="0" w:firstRowFirstColumn="0" w:firstRowLastColumn="0" w:lastRowFirstColumn="0" w:lastRowLastColumn="0"/>
             </w:pPr>
-            <w:r>
-              <w:t>([2:[7][</w:t>
-            </w:r>
             <w:proofErr w:type="gramStart"/>
             <w:r>
-              <w:t>11][</w:t>
+              <w:t>([2</w:t>
             </w:r>
             <w:proofErr w:type="gramEnd"/>
             <w:r>
-              <w:t>15:[16][19]]], 5, 18)</w:t>
+              <w:t>:[7][11][15:[16][19]]], 5, 18)</w:t>
             </w:r>
           </w:p>
         </w:tc>
@@ -3160,16 +3157,13 @@
               <w:jc w:val="center"/>
               <w:cnfStyle w:val="000000000000" w:firstRow="0" w:lastRow="0" w:firstColumn="0" w:lastColumn="0" w:oddVBand="0" w:evenVBand="0" w:oddHBand="0" w:evenHBand="0" w:firstRowFirstColumn="0" w:firstRowLastColumn="0" w:lastRowFirstColumn="0" w:lastRowLastColumn="0"/>
             </w:pPr>
-            <w:r>
-              <w:t>[[2:[7][</w:t>
-            </w:r>
             <w:proofErr w:type="gramStart"/>
             <w:r>
-              <w:t>11][</w:t>
+              <w:t>[[2</w:t>
             </w:r>
             <w:proofErr w:type="gramEnd"/>
             <w:r>
-              <w:t>15:[16][18][19]]]</w:t>
+              <w:t>:[7][11][15:[16][18][19]]]</w:t>
             </w:r>
           </w:p>
         </w:tc>
@@ -3209,15 +3203,15 @@
               <w:t>0,</w:t>
             </w:r>
             <w:r>
-              <w:t>1,3</w:t>
+              <w:t>1,</w:t>
             </w:r>
             <w:proofErr w:type="gramStart"/>
             <w:r>
-              <w:t>],[</w:t>
+              <w:t>3],[1</w:t>
             </w:r>
             <w:proofErr w:type="gramEnd"/>
             <w:r>
-              <w:t>1,3,5],[3,5,7][5,7,9],[7,9,11],[9,11,12],[11,12,14]</w:t>
+              <w:t>,3,5],[3,5,7][5,7,9],[7,9,11],[9,11,12],[11,12,14]</w:t>
             </w:r>
           </w:p>
         </w:tc>
@@ -3251,16 +3245,13 @@
               <w:jc w:val="center"/>
               <w:cnfStyle w:val="000000100000" w:firstRow="0" w:lastRow="0" w:firstColumn="0" w:lastColumn="0" w:oddVBand="0" w:evenVBand="0" w:oddHBand="1" w:evenHBand="0" w:firstRowFirstColumn="0" w:firstRowLastColumn="0" w:lastRowFirstColumn="0" w:lastRowLastColumn="0"/>
             </w:pPr>
-            <w:r>
-              <w:t>([2:[7][</w:t>
-            </w:r>
             <w:proofErr w:type="gramStart"/>
             <w:r>
-              <w:t>11][</w:t>
+              <w:t>([2</w:t>
             </w:r>
             <w:proofErr w:type="gramEnd"/>
             <w:r>
-              <w:t>15:[18][19]][25]],5,20)</w:t>
+              <w:t>:[7][11][15:[18][19]][25]],5,20)</w:t>
             </w:r>
           </w:p>
         </w:tc>
@@ -3273,16 +3264,13 @@
               <w:jc w:val="center"/>
               <w:cnfStyle w:val="000000100000" w:firstRow="0" w:lastRow="0" w:firstColumn="0" w:lastColumn="0" w:oddVBand="0" w:evenVBand="0" w:oddHBand="1" w:evenHBand="0" w:firstRowFirstColumn="0" w:firstRowLastColumn="0" w:lastRowFirstColumn="0" w:lastRowLastColumn="0"/>
             </w:pPr>
-            <w:r>
-              <w:t>[2:[7][</w:t>
-            </w:r>
             <w:proofErr w:type="gramStart"/>
             <w:r>
-              <w:t>11][</w:t>
+              <w:t>[2:[7</w:t>
             </w:r>
             <w:proofErr w:type="gramEnd"/>
             <w:r>
-              <w:t>15:[18][19]][29][25]]</w:t>
+              <w:t>][11][15:[18][19]][29][25]]</w:t>
             </w:r>
           </w:p>
         </w:tc>
@@ -3322,15 +3310,15 @@
               <w:t>0,</w:t>
             </w:r>
             <w:r>
-              <w:t>1,3</w:t>
+              <w:t>1,</w:t>
             </w:r>
             <w:proofErr w:type="gramStart"/>
             <w:r>
-              <w:t>],[</w:t>
+              <w:t>3],[1</w:t>
             </w:r>
             <w:proofErr w:type="gramEnd"/>
             <w:r>
-              <w:t>1,3,5],[3,5,7][5,7,9],[7,9,11],[9,11,15],[11,15,16]</w:t>
+              <w:t>,3,5],[3,5,7][5,7,9],[7,9,11],[9,11,15],[11,15,16]</w:t>
             </w:r>
           </w:p>
         </w:tc>
@@ -3362,16 +3350,13 @@
             <w:pPr>
               <w:cnfStyle w:val="000000000000" w:firstRow="0" w:lastRow="0" w:firstColumn="0" w:lastColumn="0" w:oddVBand="0" w:evenVBand="0" w:oddHBand="0" w:evenHBand="0" w:firstRowFirstColumn="0" w:firstRowLastColumn="0" w:lastRowFirstColumn="0" w:lastRowLastColumn="0"/>
             </w:pPr>
-            <w:r>
-              <w:t>([2:[7][</w:t>
-            </w:r>
             <w:proofErr w:type="gramStart"/>
             <w:r>
-              <w:t>11][</w:t>
+              <w:t>([2</w:t>
             </w:r>
             <w:proofErr w:type="gramEnd"/>
             <w:r>
-              <w:t>15:[16][19]]], 3, 18)</w:t>
+              <w:t>:[7][11][15:[16][19]]], 3, 18)</w:t>
             </w:r>
           </w:p>
         </w:tc>
@@ -3384,16 +3369,13 @@
               <w:jc w:val="center"/>
               <w:cnfStyle w:val="000000000000" w:firstRow="0" w:lastRow="0" w:firstColumn="0" w:lastColumn="0" w:oddVBand="0" w:evenVBand="0" w:oddHBand="0" w:evenHBand="0" w:firstRowFirstColumn="0" w:firstRowLastColumn="0" w:lastRowFirstColumn="0" w:lastRowLastColumn="0"/>
             </w:pPr>
-            <w:r>
-              <w:t>[2:[7][</w:t>
-            </w:r>
             <w:proofErr w:type="gramStart"/>
             <w:r>
-              <w:t>11][</w:t>
+              <w:t>[2:[7</w:t>
             </w:r>
             <w:proofErr w:type="gramEnd"/>
             <w:r>
-              <w:t>15:[16][18][19]]]</w:t>
+              <w:t>][11][15:[16][18][19]]]</w:t>
             </w:r>
           </w:p>
         </w:tc>
@@ -3433,15 +3415,15 @@
               <w:t>0,</w:t>
             </w:r>
             <w:r>
-              <w:t>1,3</w:t>
+              <w:t>1,</w:t>
             </w:r>
             <w:proofErr w:type="gramStart"/>
             <w:r>
-              <w:t>],[</w:t>
+              <w:t>3],[1</w:t>
             </w:r>
             <w:proofErr w:type="gramEnd"/>
             <w:r>
-              <w:t>1,3,5],[3,5,7][5,7,9],[7,9,11],[11,15,17],[15,17,18],[17,18,19]</w:t>
+              <w:t>,3,5],[3,5,7][5,7,9],[7,9,11],[11,15,17],[15,17,18],[17,18,19]</w:t>
             </w:r>
           </w:p>
         </w:tc>
@@ -3474,16 +3456,13 @@
             <w:pPr>
               <w:cnfStyle w:val="000000100000" w:firstRow="0" w:lastRow="0" w:firstColumn="0" w:lastColumn="0" w:oddVBand="0" w:evenVBand="0" w:oddHBand="1" w:evenHBand="0" w:firstRowFirstColumn="0" w:firstRowLastColumn="0" w:lastRowFirstColumn="0" w:lastRowLastColumn="0"/>
             </w:pPr>
-            <w:r>
-              <w:t>([2:[</w:t>
-            </w:r>
             <w:proofErr w:type="gramStart"/>
             <w:r>
-              <w:t>7][</w:t>
+              <w:t>([2</w:t>
             </w:r>
             <w:proofErr w:type="gramEnd"/>
             <w:r>
-              <w:t>11:[16][19]][20]], 3, 18)</w:t>
+              <w:t>:[7][11:[16][19]][20]], 3, 18)</w:t>
             </w:r>
           </w:p>
         </w:tc>
@@ -3496,16 +3475,13 @@
               <w:jc w:val="center"/>
               <w:cnfStyle w:val="000000100000" w:firstRow="0" w:lastRow="0" w:firstColumn="0" w:lastColumn="0" w:oddVBand="0" w:evenVBand="0" w:oddHBand="1" w:evenHBand="0" w:firstRowFirstColumn="0" w:firstRowLastColumn="0" w:lastRowFirstColumn="0" w:lastRowLastColumn="0"/>
             </w:pPr>
-            <w:r>
-              <w:t>[2:[</w:t>
-            </w:r>
             <w:proofErr w:type="gramStart"/>
             <w:r>
-              <w:t>7][</w:t>
+              <w:t>[2:[7</w:t>
             </w:r>
             <w:proofErr w:type="gramEnd"/>
             <w:r>
-              <w:t>11:[16][18][19]][20]]</w:t>
+              <w:t>][11:[16][18][19]][20]]</w:t>
             </w:r>
           </w:p>
         </w:tc>
@@ -3545,15 +3521,15 @@
               <w:t>0,</w:t>
             </w:r>
             <w:r>
-              <w:t>1,3</w:t>
+              <w:t>1,</w:t>
             </w:r>
             <w:proofErr w:type="gramStart"/>
             <w:r>
-              <w:t>],[</w:t>
+              <w:t>3],[1</w:t>
             </w:r>
             <w:proofErr w:type="gramEnd"/>
             <w:r>
-              <w:t>1,3,5],[3,5,7][5,7,9],[7,9,11],[11,15,17],[15,17,18],[17,18,20]</w:t>
+              <w:t>,3,5],[3,5,7][5,7,9],[7,9,11],[11,15,17],[15,17,18],[17,18,20]</w:t>
             </w:r>
           </w:p>
         </w:tc>
@@ -3879,21 +3855,7 @@
               <w:rPr>
                 <w:lang w:val="en-GB"/>
               </w:rPr>
-              <w:t>[6,7,9,10,1,3,5,</w:t>
-            </w:r>
-            <w:proofErr w:type="gramStart"/>
-            <w:r>
-              <w:rPr>
-                <w:lang w:val="en-GB"/>
-              </w:rPr>
-              <w:t>6]*</w:t>
-            </w:r>
-            <w:proofErr w:type="gramEnd"/>
-            <w:r>
-              <w:rPr>
-                <w:lang w:val="en-GB"/>
-              </w:rPr>
-              <w:t>, [6,7,9,11,15,17,18,19,1,3,5,6]* , [6,7,9,11,15,17,18,20,1,3,5,6]*</w:t>
+              <w:t>[6,7,9,10,1,3,5,6]*, [6,7,9,11,15,17,18,19,1,3,5,6]* , [6,7,9,11,15,17,18,20,1,3,5,6]*</w:t>
             </w:r>
           </w:p>
         </w:tc>
@@ -4091,12 +4053,9 @@
                 <w:bCs w:val="0"/>
               </w:rPr>
             </w:pPr>
-            <w:r>
-              <w:t>[13</w:t>
-            </w:r>
             <w:proofErr w:type="gramStart"/>
             <w:r>
-              <w:t>] ,</w:t>
+              <w:t>[13] ,</w:t>
             </w:r>
             <w:proofErr w:type="gramEnd"/>
             <w:r>
@@ -4277,74 +4236,18 @@
               <w:rPr>
                 <w:lang w:val="en-GB"/>
               </w:rPr>
-              <w:t xml:space="preserve">[19,1,3,5,6,7,9,11,15,16]! , </w:t>
-            </w:r>
-            <w:r>
-              <w:rPr>
-                <w:lang w:val="en-GB"/>
-              </w:rPr>
-              <w:t>[19,1,3,5,6,7,9,11,15</w:t>
-            </w:r>
-            <w:r>
-              <w:rPr>
-                <w:lang w:val="en-GB"/>
-              </w:rPr>
-              <w:t>,17</w:t>
-            </w:r>
-            <w:r>
-              <w:rPr>
-                <w:lang w:val="en-GB"/>
-              </w:rPr>
-              <w:t>,16]!</w:t>
-            </w:r>
-            <w:r>
-              <w:rPr>
-                <w:lang w:val="en-GB"/>
-              </w:rPr>
-              <w:t xml:space="preserve"> , </w:t>
-            </w:r>
-            <w:r>
-              <w:rPr>
-                <w:lang w:val="en-GB"/>
-              </w:rPr>
-              <w:t>[19,1,3,5,6,7,9,11,15,</w:t>
-            </w:r>
-            <w:r>
-              <w:rPr>
-                <w:lang w:val="en-GB"/>
-              </w:rPr>
-              <w:t>17,18,19</w:t>
-            </w:r>
-            <w:r>
-              <w:rPr>
-                <w:lang w:val="en-GB"/>
-              </w:rPr>
-              <w:t>]</w:t>
-            </w:r>
-            <w:r>
-              <w:rPr>
-                <w:lang w:val="en-GB"/>
-              </w:rPr>
-              <w:t xml:space="preserve">* ,  </w:t>
-            </w:r>
-            <w:r>
-              <w:rPr>
-                <w:lang w:val="en-GB"/>
-              </w:rPr>
-              <w:t>[19,1,3,5,7,9,11,15,16]! , [19,1,3,5,7,9,11,15,17,16]! , [19,1,3,5,7,9,11,15,17,18,19]*</w:t>
-            </w:r>
-          </w:p>
-        </w:tc>
-      </w:tr>
-      <w:tr>
-        <w:tc>
-          <w:tcPr>
+              <w:t>[19,1,3,5,6,7,9,11,15,16]! , [19,1,3,5,6,7,9,11,15,17,16]! , [19,1,3,5,6,7,9,11,15,17,18,19]* ,  [19,1,3,5,7,9,11,15,16]! , [19,1,3,5,7,9,11,15,17,16]! , [19,1,3,5,7,9,11,15,17,18,19]*</w:t>
+            </w:r>
+          </w:p>
+        </w:tc>
+      </w:tr>
+      <w:tr>
+        <w:tc>
+          <w:tcPr>
+            <w:cnfStyle w:val="001000000000" w:firstRow="0" w:lastRow="0" w:firstColumn="1" w:lastColumn="0" w:oddVBand="0" w:evenVBand="0" w:oddHBand="0" w:evenHBand="0" w:firstRowFirstColumn="0" w:firstRowLastColumn="0" w:lastRowFirstColumn="0" w:lastRowLastColumn="0"/>
             <w:tcW w:w="1129" w:type="dxa"/>
           </w:tcPr>
           <w:p>
-            <w:pPr>
-              <w:cnfStyle w:val="001000000000" w:firstRow="0" w:lastRow="0" w:firstColumn="1" w:lastColumn="0" w:oddVBand="0" w:evenVBand="0" w:oddHBand="0" w:evenHBand="0" w:firstRowFirstColumn="0" w:firstRowLastColumn="0" w:lastRowFirstColumn="0" w:lastRowLastColumn="0"/>
-            </w:pPr>
             <w:r>
               <w:t>[20]</w:t>
             </w:r>
@@ -4356,111 +4259,16 @@
           </w:tcPr>
           <w:p>
             <w:pPr>
-              <w:rPr>
-                <w:lang w:val="en-GB"/>
-              </w:rPr>
-            </w:pPr>
-            <w:r>
-              <w:rPr>
-                <w:lang w:val="en-GB"/>
-              </w:rPr>
-              <w:t>[</w:t>
-            </w:r>
-            <w:r>
-              <w:rPr>
-                <w:lang w:val="en-GB"/>
-              </w:rPr>
-              <w:t>20</w:t>
-            </w:r>
-            <w:r>
-              <w:rPr>
-                <w:lang w:val="en-GB"/>
-              </w:rPr>
-              <w:t>,1,3,5,6,7,9,11,15,16]! , [</w:t>
-            </w:r>
-            <w:r>
-              <w:rPr>
-                <w:lang w:val="en-GB"/>
-              </w:rPr>
-              <w:t>20</w:t>
-            </w:r>
-            <w:r>
-              <w:rPr>
-                <w:lang w:val="en-GB"/>
-              </w:rPr>
-              <w:t>,1,3,5,6,7,9,11,15,17,16]! , [</w:t>
-            </w:r>
-            <w:r>
-              <w:rPr>
-                <w:lang w:val="en-GB"/>
-              </w:rPr>
-              <w:t>20</w:t>
-            </w:r>
-            <w:r>
-              <w:rPr>
-                <w:lang w:val="en-GB"/>
-              </w:rPr>
-              <w:t>,1,3,5,6,7,9,11,15,17,18,</w:t>
-            </w:r>
-            <w:r>
-              <w:rPr>
-                <w:lang w:val="en-GB"/>
-              </w:rPr>
-              <w:t>20</w:t>
-            </w:r>
-            <w:r>
-              <w:rPr>
-                <w:lang w:val="en-GB"/>
-              </w:rPr>
-              <w:t>]* ,  [</w:t>
-            </w:r>
-            <w:r>
-              <w:rPr>
-                <w:lang w:val="en-GB"/>
-              </w:rPr>
-              <w:t>20</w:t>
-            </w:r>
-            <w:r>
-              <w:rPr>
-                <w:lang w:val="en-GB"/>
-              </w:rPr>
-              <w:t>,1,3,5,7,9,11,15,16]! , [</w:t>
-            </w:r>
-            <w:r>
-              <w:rPr>
-                <w:lang w:val="en-GB"/>
-              </w:rPr>
-              <w:t>20</w:t>
-            </w:r>
-            <w:r>
-              <w:rPr>
-                <w:lang w:val="en-GB"/>
-              </w:rPr>
-              <w:t>,1,3,5,7,9,11,15,17,16]! , [</w:t>
-            </w:r>
-            <w:r>
-              <w:rPr>
-                <w:lang w:val="en-GB"/>
-              </w:rPr>
-              <w:t>20</w:t>
-            </w:r>
-            <w:r>
-              <w:rPr>
-                <w:lang w:val="en-GB"/>
-              </w:rPr>
-              <w:t>,1,3,5,7,9,11,15,17,18,</w:t>
-            </w:r>
-            <w:r>
-              <w:rPr>
-                <w:lang w:val="en-GB"/>
-              </w:rPr>
-              <w:t>20</w:t>
-            </w:r>
-            <w:r>
-              <w:rPr>
-                <w:lang w:val="en-GB"/>
-              </w:rPr>
-              <w:t>]*</w:t>
+              <w:cnfStyle w:val="000000000000" w:firstRow="0" w:lastRow="0" w:firstColumn="0" w:lastColumn="0" w:oddVBand="0" w:evenVBand="0" w:oddHBand="0" w:evenHBand="0" w:firstRowFirstColumn="0" w:firstRowLastColumn="0" w:lastRowFirstColumn="0" w:lastRowLastColumn="0"/>
+              <w:rPr>
+                <w:lang w:val="en-GB"/>
+              </w:rPr>
+            </w:pPr>
+            <w:r>
+              <w:rPr>
+                <w:lang w:val="en-GB"/>
+              </w:rPr>
+              <w:t>[20,1,3,5,6,7,9,11,15,16]! , [20,1,3,5,6,7,9,11,15,17,16]! , [20,1,3,5,6,7,9,11,15,17,18,20]* ,  [20,1,3,5,7,9,11,15,16]! , [20,1,3,5,7,9,11,15,17,16]! , [20,1,3,5,7,9,11,15,17,18,20]*</w:t>
             </w:r>
             <w:r>
               <w:rPr>
@@ -4468,8 +4276,6 @@
               </w:rPr>
               <w:t xml:space="preserve">   </w:t>
             </w:r>
-            <w:bookmarkStart w:id="0" w:name="_GoBack"/>
-            <w:bookmarkEnd w:id="0"/>
           </w:p>
         </w:tc>
       </w:tr>
@@ -4493,7 +4299,13 @@
     <w:p>
       <w:pPr>
         <w:rPr>
-          <w:u w:val="single"/>
+          <w:lang w:val="en-GB"/>
+        </w:rPr>
+      </w:pPr>
+    </w:p>
+    <w:p>
+      <w:pPr>
+        <w:rPr>
           <w:lang w:val="en-GB"/>
         </w:rPr>
       </w:pPr>
@@ -4501,7 +4313,7 @@
     <w:tbl>
       <w:tblPr>
         <w:tblStyle w:val="TabeladeGrelha4-Destaque1"/>
-        <w:tblpPr w:leftFromText="141" w:rightFromText="141" w:vertAnchor="page" w:horzAnchor="margin" w:tblpY="5383"/>
+        <w:tblpPr w:leftFromText="141" w:rightFromText="141" w:vertAnchor="page" w:horzAnchor="margin" w:tblpY="1893"/>
         <w:tblW w:w="9401" w:type="dxa"/>
         <w:tblLook w:val="04A0" w:firstRow="1" w:lastRow="0" w:firstColumn="1" w:lastColumn="0" w:noHBand="0" w:noVBand="1"/>
       </w:tblPr>
@@ -4983,19 +4795,7 @@
               <w:rPr>
                 <w:lang w:val="en-GB"/>
               </w:rPr>
-              <w:t>(</w:t>
-            </w:r>
-            <w:r>
-              <w:rPr>
-                <w:lang w:val="en-GB"/>
-              </w:rPr>
-              <w:t>[1:[2]]</w:t>
-            </w:r>
-            <w:r>
-              <w:rPr>
-                <w:lang w:val="en-GB"/>
-              </w:rPr>
-              <w:t>, 2, 3)</w:t>
+              <w:t>([1:[2]], 2, 3)</w:t>
             </w:r>
           </w:p>
         </w:tc>
@@ -5081,19 +4881,7 @@
               <w:rPr>
                 <w:lang w:val="en-GB"/>
               </w:rPr>
-              <w:t>(</w:t>
-            </w:r>
-            <w:r>
-              <w:rPr>
-                <w:lang w:val="en-GB"/>
-              </w:rPr>
-              <w:t>[2:[3]]</w:t>
-            </w:r>
-            <w:r>
-              <w:rPr>
-                <w:lang w:val="en-GB"/>
-              </w:rPr>
-              <w:t>, 2, 1)</w:t>
+              <w:t>([2:[3]], 2, 1)</w:t>
             </w:r>
           </w:p>
         </w:tc>
@@ -5504,7 +5292,6 @@
               <w:jc w:val="center"/>
             </w:pPr>
             <w:r>
-              <w:lastRenderedPageBreak/>
               <w:t>T10</w:t>
             </w:r>
           </w:p>
@@ -5738,7 +5525,7 @@
     <w:tbl>
       <w:tblPr>
         <w:tblStyle w:val="TabeladeGrelha4-Destaque1"/>
-        <w:tblpPr w:leftFromText="141" w:rightFromText="141" w:vertAnchor="page" w:horzAnchor="page" w:tblpX="11337" w:tblpY="1223"/>
+        <w:tblpPr w:leftFromText="141" w:rightFromText="141" w:vertAnchor="page" w:horzAnchor="margin" w:tblpXSpec="right" w:tblpY="1893"/>
         <w:tblW w:w="3964" w:type="dxa"/>
         <w:tblLook w:val="04A0" w:firstRow="1" w:lastRow="0" w:firstColumn="1" w:lastColumn="0" w:noHBand="0" w:noVBand="1"/>
       </w:tblPr>
@@ -5772,10 +5559,12 @@
               <w:t xml:space="preserve">Prime </w:t>
             </w:r>
             <w:proofErr w:type="spellStart"/>
+            <w:proofErr w:type="gramStart"/>
             <w:r>
               <w:t>Path</w:t>
             </w:r>
             <w:proofErr w:type="spellEnd"/>
+            <w:proofErr w:type="gramEnd"/>
           </w:p>
         </w:tc>
         <w:tc>
@@ -6387,142 +6176,2262 @@
     <w:p>
       <w:pPr>
         <w:rPr>
-          <w:u w:val="single"/>
+          <w:lang w:val="en-GB"/>
         </w:rPr>
       </w:pPr>
     </w:p>
     <w:p>
       <w:pPr>
         <w:rPr>
-          <w:u w:val="single"/>
+          <w:lang w:val="en-GB"/>
         </w:rPr>
       </w:pPr>
     </w:p>
     <w:p>
       <w:pPr>
         <w:rPr>
-          <w:u w:val="single"/>
+          <w:lang w:val="en-GB"/>
         </w:rPr>
       </w:pPr>
     </w:p>
     <w:p>
       <w:pPr>
         <w:rPr>
-          <w:u w:val="single"/>
+          <w:lang w:val="en-GB"/>
         </w:rPr>
       </w:pPr>
     </w:p>
     <w:p>
       <w:pPr>
         <w:rPr>
-          <w:u w:val="single"/>
+          <w:lang w:val="en-GB"/>
         </w:rPr>
       </w:pPr>
     </w:p>
     <w:p>
       <w:pPr>
         <w:rPr>
-          <w:u w:val="single"/>
+          <w:lang w:val="en-GB"/>
+        </w:rPr>
+      </w:pPr>
+      <w:r>
+        <w:rPr>
+          <w:lang w:val="en-GB"/>
+        </w:rPr>
+        <w:lastRenderedPageBreak/>
+        <w:t xml:space="preserve">4. </w:t>
+      </w:r>
+      <w:r>
+        <w:rPr>
+          <w:lang w:val="en-GB"/>
+        </w:rPr>
+        <w:t>Logic-based test coverage for method insert</w:t>
+      </w:r>
+    </w:p>
+    <w:tbl>
+      <w:tblPr>
+        <w:tblStyle w:val="TabeladeGrelha4-Destaque1"/>
+        <w:tblW w:w="0" w:type="auto"/>
+        <w:tblLook w:val="04A0" w:firstRow="1" w:lastRow="0" w:firstColumn="1" w:lastColumn="0" w:noHBand="0" w:noVBand="1"/>
+      </w:tblPr>
+      <w:tblGrid>
+        <w:gridCol w:w="557"/>
+        <w:gridCol w:w="7884"/>
+      </w:tblGrid>
+      <w:tr>
+        <w:trPr>
+          <w:cnfStyle w:val="100000000000" w:firstRow="1" w:lastRow="0" w:firstColumn="0" w:lastColumn="0" w:oddVBand="0" w:evenVBand="0" w:oddHBand="0" w:evenHBand="0" w:firstRowFirstColumn="0" w:firstRowLastColumn="0" w:lastRowFirstColumn="0" w:lastRowLastColumn="0"/>
+        </w:trPr>
+        <w:tc>
+          <w:tcPr>
+            <w:cnfStyle w:val="001000000000" w:firstRow="0" w:lastRow="0" w:firstColumn="1" w:lastColumn="0" w:oddVBand="0" w:evenVBand="0" w:oddHBand="0" w:evenHBand="0" w:firstRowFirstColumn="0" w:firstRowLastColumn="0" w:lastRowFirstColumn="0" w:lastRowLastColumn="0"/>
+            <w:tcW w:w="0" w:type="auto"/>
+            <w:tcBorders>
+              <w:top w:val="single" w:sz="4" w:space="0" w:color="1F4E79" w:themeColor="accent1" w:themeShade="80"/>
+              <w:left w:val="single" w:sz="4" w:space="0" w:color="1F4E79" w:themeColor="accent1" w:themeShade="80"/>
+              <w:bottom w:val="single" w:sz="4" w:space="0" w:color="1F4E79" w:themeColor="accent1" w:themeShade="80"/>
+              <w:right w:val="single" w:sz="4" w:space="0" w:color="1F4E79" w:themeColor="accent1" w:themeShade="80"/>
+            </w:tcBorders>
+          </w:tcPr>
+          <w:p>
+            <w:pPr>
+              <w:jc w:val="center"/>
+              <w:rPr>
+                <w:lang w:val="en-GB"/>
+              </w:rPr>
+            </w:pPr>
+            <w:r>
+              <w:rPr>
+                <w:lang w:val="en-GB"/>
+              </w:rPr>
+              <w:t>P</w:t>
+            </w:r>
+          </w:p>
+        </w:tc>
+        <w:tc>
+          <w:tcPr>
+            <w:tcW w:w="0" w:type="auto"/>
+            <w:tcBorders>
+              <w:top w:val="single" w:sz="4" w:space="0" w:color="1F4E79" w:themeColor="accent1" w:themeShade="80"/>
+              <w:left w:val="single" w:sz="4" w:space="0" w:color="1F4E79" w:themeColor="accent1" w:themeShade="80"/>
+              <w:bottom w:val="single" w:sz="4" w:space="0" w:color="1F4E79" w:themeColor="accent1" w:themeShade="80"/>
+              <w:right w:val="single" w:sz="4" w:space="0" w:color="1F4E79" w:themeColor="accent1" w:themeShade="80"/>
+            </w:tcBorders>
+          </w:tcPr>
+          <w:p>
+            <w:pPr>
+              <w:jc w:val="center"/>
+              <w:cnfStyle w:val="100000000000" w:firstRow="1" w:lastRow="0" w:firstColumn="0" w:lastColumn="0" w:oddVBand="0" w:evenVBand="0" w:oddHBand="0" w:evenHBand="0" w:firstRowFirstColumn="0" w:firstRowLastColumn="0" w:lastRowFirstColumn="0" w:lastRowLastColumn="0"/>
+              <w:rPr>
+                <w:lang w:val="en-GB"/>
+              </w:rPr>
+            </w:pPr>
+            <w:r>
+              <w:rPr>
+                <w:lang w:val="en-GB"/>
+              </w:rPr>
+              <w:t>R</w:t>
+            </w:r>
+            <w:r>
+              <w:rPr>
+                <w:lang w:val="en-GB"/>
+              </w:rPr>
+              <w:t>(P)</w:t>
+            </w:r>
+          </w:p>
+        </w:tc>
+      </w:tr>
+      <w:tr>
+        <w:trPr>
+          <w:cnfStyle w:val="000000100000" w:firstRow="0" w:lastRow="0" w:firstColumn="0" w:lastColumn="0" w:oddVBand="0" w:evenVBand="0" w:oddHBand="1" w:evenHBand="0" w:firstRowFirstColumn="0" w:firstRowLastColumn="0" w:lastRowFirstColumn="0" w:lastRowLastColumn="0"/>
+        </w:trPr>
+        <w:tc>
+          <w:tcPr>
+            <w:cnfStyle w:val="001000000000" w:firstRow="0" w:lastRow="0" w:firstColumn="1" w:lastColumn="0" w:oddVBand="0" w:evenVBand="0" w:oddHBand="0" w:evenHBand="0" w:firstRowFirstColumn="0" w:firstRowLastColumn="0" w:lastRowFirstColumn="0" w:lastRowLastColumn="0"/>
+            <w:tcW w:w="0" w:type="auto"/>
+            <w:tcBorders>
+              <w:top w:val="single" w:sz="4" w:space="0" w:color="1F4E79" w:themeColor="accent1" w:themeShade="80"/>
+            </w:tcBorders>
+          </w:tcPr>
+          <w:p>
+            <w:pPr>
+              <w:jc w:val="center"/>
+              <w:rPr>
+                <w:lang w:val="en-GB"/>
+              </w:rPr>
+            </w:pPr>
+            <w:r>
+              <w:rPr>
+                <w:lang w:val="en-GB"/>
+              </w:rPr>
+              <w:t>P1</w:t>
+            </w:r>
+          </w:p>
+        </w:tc>
+        <w:tc>
+          <w:tcPr>
+            <w:tcW w:w="0" w:type="auto"/>
+            <w:tcBorders>
+              <w:top w:val="single" w:sz="4" w:space="0" w:color="1F4E79" w:themeColor="accent1" w:themeShade="80"/>
+            </w:tcBorders>
+          </w:tcPr>
+          <w:p>
+            <w:pPr>
+              <w:jc w:val="both"/>
+              <w:cnfStyle w:val="000000100000" w:firstRow="0" w:lastRow="0" w:firstColumn="0" w:lastColumn="0" w:oddVBand="0" w:evenVBand="0" w:oddHBand="1" w:evenHBand="0" w:firstRowFirstColumn="0" w:firstRowLastColumn="0" w:lastRowFirstColumn="0" w:lastRowLastColumn="0"/>
+              <w:rPr>
+                <w:lang w:val="en-GB"/>
+              </w:rPr>
+            </w:pPr>
+            <w:r>
+              <w:rPr>
+                <w:lang w:val="en-GB"/>
+              </w:rPr>
+              <w:t>True</w:t>
+            </w:r>
+          </w:p>
+        </w:tc>
+      </w:tr>
+      <w:tr>
+        <w:tc>
+          <w:tcPr>
+            <w:cnfStyle w:val="001000000000" w:firstRow="0" w:lastRow="0" w:firstColumn="1" w:lastColumn="0" w:oddVBand="0" w:evenVBand="0" w:oddHBand="0" w:evenHBand="0" w:firstRowFirstColumn="0" w:firstRowLastColumn="0" w:lastRowFirstColumn="0" w:lastRowLastColumn="0"/>
+            <w:tcW w:w="0" w:type="auto"/>
+          </w:tcPr>
+          <w:p>
+            <w:pPr>
+              <w:jc w:val="center"/>
+              <w:rPr>
+                <w:lang w:val="en-GB"/>
+              </w:rPr>
+            </w:pPr>
+            <w:r>
+              <w:rPr>
+                <w:lang w:val="en-GB"/>
+              </w:rPr>
+              <w:t>P2</w:t>
+            </w:r>
+          </w:p>
+        </w:tc>
+        <w:tc>
+          <w:tcPr>
+            <w:tcW w:w="0" w:type="auto"/>
+          </w:tcPr>
+          <w:p>
+            <w:pPr>
+              <w:jc w:val="both"/>
+              <w:cnfStyle w:val="000000000000" w:firstRow="0" w:lastRow="0" w:firstColumn="0" w:lastColumn="0" w:oddVBand="0" w:evenVBand="0" w:oddHBand="0" w:evenHBand="0" w:firstRowFirstColumn="0" w:firstRowLastColumn="0" w:lastRowFirstColumn="0" w:lastRowLastColumn="0"/>
+              <w:rPr>
+                <w:lang w:val="en-GB"/>
+              </w:rPr>
+            </w:pPr>
+            <w:r>
+              <w:rPr>
+                <w:lang w:val="en-GB"/>
+              </w:rPr>
+              <w:t>R</w:t>
+            </w:r>
+            <w:r>
+              <w:rPr>
+                <w:lang w:val="en-GB"/>
+              </w:rPr>
+              <w:t xml:space="preserve">(P1) </w:t>
+            </w:r>
+            <w:r>
+              <w:rPr>
+                <w:lang w:val="en-GB"/>
+              </w:rPr>
+              <w:sym w:font="Symbol" w:char="F0D9"/>
+            </w:r>
+            <w:r>
+              <w:rPr>
+                <w:lang w:val="en-GB"/>
+              </w:rPr>
+              <w:t xml:space="preserve"> </w:t>
+            </w:r>
+            <w:r>
+              <w:rPr>
+                <w:lang w:val="en-GB"/>
+              </w:rPr>
+              <w:sym w:font="Symbol" w:char="F0D8"/>
+            </w:r>
+            <w:r>
+              <w:rPr>
+                <w:lang w:val="en-GB"/>
+              </w:rPr>
+              <w:t xml:space="preserve">P1 </w:t>
+            </w:r>
+            <w:r>
+              <w:rPr>
+                <w:lang w:val="en-GB"/>
+              </w:rPr>
+              <w:sym w:font="Symbol" w:char="F0DB"/>
+            </w:r>
+            <w:r>
+              <w:rPr>
+                <w:lang w:val="en-GB"/>
+              </w:rPr>
+              <w:t xml:space="preserve"> !</w:t>
+            </w:r>
+            <w:proofErr w:type="spellStart"/>
+            <w:r>
+              <w:rPr>
+                <w:lang w:val="en-GB"/>
+              </w:rPr>
+              <w:t>isEmpty</w:t>
+            </w:r>
+            <w:proofErr w:type="spellEnd"/>
+            <w:r>
+              <w:rPr>
+                <w:lang w:val="en-GB"/>
+              </w:rPr>
+              <w:t>()</w:t>
+            </w:r>
+          </w:p>
+        </w:tc>
+      </w:tr>
+      <w:tr>
+        <w:trPr>
+          <w:cnfStyle w:val="000000100000" w:firstRow="0" w:lastRow="0" w:firstColumn="0" w:lastColumn="0" w:oddVBand="0" w:evenVBand="0" w:oddHBand="1" w:evenHBand="0" w:firstRowFirstColumn="0" w:firstRowLastColumn="0" w:lastRowFirstColumn="0" w:lastRowLastColumn="0"/>
+        </w:trPr>
+        <w:tc>
+          <w:tcPr>
+            <w:cnfStyle w:val="001000000000" w:firstRow="0" w:lastRow="0" w:firstColumn="1" w:lastColumn="0" w:oddVBand="0" w:evenVBand="0" w:oddHBand="0" w:evenHBand="0" w:firstRowFirstColumn="0" w:firstRowLastColumn="0" w:lastRowFirstColumn="0" w:lastRowLastColumn="0"/>
+            <w:tcW w:w="0" w:type="auto"/>
+          </w:tcPr>
+          <w:p>
+            <w:pPr>
+              <w:jc w:val="center"/>
+              <w:rPr>
+                <w:lang w:val="en-GB"/>
+              </w:rPr>
+            </w:pPr>
+            <w:r>
+              <w:rPr>
+                <w:lang w:val="en-GB"/>
+              </w:rPr>
+              <w:t>P3</w:t>
+            </w:r>
+          </w:p>
+        </w:tc>
+        <w:tc>
+          <w:tcPr>
+            <w:tcW w:w="0" w:type="auto"/>
+          </w:tcPr>
+          <w:p>
+            <w:pPr>
+              <w:jc w:val="both"/>
+              <w:cnfStyle w:val="000000100000" w:firstRow="0" w:lastRow="0" w:firstColumn="0" w:lastColumn="0" w:oddVBand="0" w:evenVBand="0" w:oddHBand="1" w:evenHBand="0" w:firstRowFirstColumn="0" w:firstRowLastColumn="0" w:lastRowFirstColumn="0" w:lastRowLastColumn="0"/>
+              <w:rPr>
+                <w:lang w:val="en-GB"/>
+              </w:rPr>
+            </w:pPr>
+            <w:r>
+              <w:rPr>
+                <w:lang w:val="en-GB"/>
+              </w:rPr>
+              <w:t>R</w:t>
+            </w:r>
+            <w:r>
+              <w:rPr>
+                <w:lang w:val="en-GB"/>
+              </w:rPr>
+              <w:t xml:space="preserve">(P2) </w:t>
+            </w:r>
+            <w:r>
+              <w:rPr>
+                <w:lang w:val="en-GB"/>
+              </w:rPr>
+              <w:sym w:font="Symbol" w:char="F0D9"/>
+            </w:r>
+            <w:r>
+              <w:rPr>
+                <w:lang w:val="en-GB"/>
+              </w:rPr>
+              <w:t xml:space="preserve"> </w:t>
+            </w:r>
+            <w:r>
+              <w:rPr>
+                <w:lang w:val="en-GB"/>
+              </w:rPr>
+              <w:sym w:font="Symbol" w:char="F0D8"/>
+            </w:r>
+            <w:r>
+              <w:rPr>
+                <w:lang w:val="en-GB"/>
+              </w:rPr>
+              <w:t xml:space="preserve">P2 </w:t>
+            </w:r>
+            <w:r>
+              <w:rPr>
+                <w:lang w:val="en-GB"/>
+              </w:rPr>
+              <w:sym w:font="Symbol" w:char="F0DB"/>
+            </w:r>
+            <w:r>
+              <w:rPr>
+                <w:lang w:val="en-GB"/>
+              </w:rPr>
+              <w:t xml:space="preserve"> !contains(</w:t>
+            </w:r>
+            <w:proofErr w:type="spellStart"/>
+            <w:r>
+              <w:rPr>
+                <w:lang w:val="en-GB"/>
+              </w:rPr>
+              <w:t>elem</w:t>
+            </w:r>
+            <w:proofErr w:type="spellEnd"/>
+            <w:r>
+              <w:rPr>
+                <w:lang w:val="en-GB"/>
+              </w:rPr>
+              <w:t>)</w:t>
+            </w:r>
+          </w:p>
+        </w:tc>
+      </w:tr>
+      <w:tr>
+        <w:tc>
+          <w:tcPr>
+            <w:cnfStyle w:val="001000000000" w:firstRow="0" w:lastRow="0" w:firstColumn="1" w:lastColumn="0" w:oddVBand="0" w:evenVBand="0" w:oddHBand="0" w:evenHBand="0" w:firstRowFirstColumn="0" w:firstRowLastColumn="0" w:lastRowFirstColumn="0" w:lastRowLastColumn="0"/>
+            <w:tcW w:w="0" w:type="auto"/>
+          </w:tcPr>
+          <w:p>
+            <w:pPr>
+              <w:jc w:val="center"/>
+              <w:rPr>
+                <w:lang w:val="en-GB"/>
+              </w:rPr>
+            </w:pPr>
+            <w:r>
+              <w:rPr>
+                <w:lang w:val="en-GB"/>
+              </w:rPr>
+              <w:t>P4</w:t>
+            </w:r>
+          </w:p>
+        </w:tc>
+        <w:tc>
+          <w:tcPr>
+            <w:tcW w:w="0" w:type="auto"/>
+          </w:tcPr>
+          <w:p>
+            <w:pPr>
+              <w:jc w:val="both"/>
+              <w:cnfStyle w:val="000000000000" w:firstRow="0" w:lastRow="0" w:firstColumn="0" w:lastColumn="0" w:oddVBand="0" w:evenVBand="0" w:oddHBand="0" w:evenHBand="0" w:firstRowFirstColumn="0" w:firstRowLastColumn="0" w:lastRowFirstColumn="0" w:lastRowLastColumn="0"/>
+            </w:pPr>
+            <w:proofErr w:type="gramStart"/>
+            <w:r>
+              <w:t>R</w:t>
+            </w:r>
+            <w:r>
+              <w:t>(P3</w:t>
+            </w:r>
+            <w:proofErr w:type="gramEnd"/>
+            <w:r>
+              <w:t xml:space="preserve">) </w:t>
+            </w:r>
+            <w:r>
+              <w:rPr>
+                <w:lang w:val="en-GB"/>
+              </w:rPr>
+              <w:sym w:font="Symbol" w:char="F0D9"/>
+            </w:r>
+            <w:r>
+              <w:t xml:space="preserve"> </w:t>
+            </w:r>
+            <w:r>
+              <w:rPr>
+                <w:lang w:val="en-GB"/>
+              </w:rPr>
+              <w:sym w:font="Symbol" w:char="F0D8"/>
+            </w:r>
+            <w:r>
+              <w:t xml:space="preserve">P3 </w:t>
+            </w:r>
+            <w:r>
+              <w:rPr>
+                <w:lang w:val="en-GB"/>
+              </w:rPr>
+              <w:sym w:font="Symbol" w:char="F0DB"/>
+            </w:r>
+            <w:r>
+              <w:t xml:space="preserve"> </w:t>
+            </w:r>
+            <w:proofErr w:type="spellStart"/>
+            <w:proofErr w:type="gramStart"/>
+            <w:r>
+              <w:t>data.compareTo</w:t>
+            </w:r>
+            <w:proofErr w:type="spellEnd"/>
+            <w:proofErr w:type="gramEnd"/>
+            <w:r>
+              <w:t xml:space="preserve">(elem) </w:t>
+            </w:r>
+            <w:r>
+              <w:rPr>
+                <w:rFonts w:cstheme="minorHAnsi"/>
+              </w:rPr>
+              <w:t>≤</w:t>
+            </w:r>
+            <w:r>
+              <w:t xml:space="preserve"> 0</w:t>
+            </w:r>
+          </w:p>
+        </w:tc>
+      </w:tr>
+      <w:tr>
+        <w:trPr>
+          <w:cnfStyle w:val="000000100000" w:firstRow="0" w:lastRow="0" w:firstColumn="0" w:lastColumn="0" w:oddVBand="0" w:evenVBand="0" w:oddHBand="1" w:evenHBand="0" w:firstRowFirstColumn="0" w:firstRowLastColumn="0" w:lastRowFirstColumn="0" w:lastRowLastColumn="0"/>
+        </w:trPr>
+        <w:tc>
+          <w:tcPr>
+            <w:cnfStyle w:val="001000000000" w:firstRow="0" w:lastRow="0" w:firstColumn="1" w:lastColumn="0" w:oddVBand="0" w:evenVBand="0" w:oddHBand="0" w:evenHBand="0" w:firstRowFirstColumn="0" w:firstRowLastColumn="0" w:lastRowFirstColumn="0" w:lastRowLastColumn="0"/>
+            <w:tcW w:w="0" w:type="auto"/>
+          </w:tcPr>
+          <w:p>
+            <w:pPr>
+              <w:jc w:val="center"/>
+              <w:rPr>
+                <w:lang w:val="en-GB"/>
+              </w:rPr>
+            </w:pPr>
+            <w:r>
+              <w:rPr>
+                <w:lang w:val="en-GB"/>
+              </w:rPr>
+              <w:t>P5</w:t>
+            </w:r>
+          </w:p>
+        </w:tc>
+        <w:tc>
+          <w:tcPr>
+            <w:tcW w:w="0" w:type="auto"/>
+          </w:tcPr>
+          <w:p>
+            <w:pPr>
+              <w:jc w:val="both"/>
+              <w:cnfStyle w:val="000000100000" w:firstRow="0" w:lastRow="0" w:firstColumn="0" w:lastColumn="0" w:oddVBand="0" w:evenVBand="0" w:oddHBand="1" w:evenHBand="0" w:firstRowFirstColumn="0" w:firstRowLastColumn="0" w:lastRowFirstColumn="0" w:lastRowLastColumn="0"/>
+              <w:rPr>
+                <w:lang w:val="en-GB"/>
+              </w:rPr>
+            </w:pPr>
+            <w:r>
+              <w:rPr>
+                <w:lang w:val="en-GB"/>
+              </w:rPr>
+              <w:t>R</w:t>
+            </w:r>
+            <w:r>
+              <w:rPr>
+                <w:lang w:val="en-GB"/>
+              </w:rPr>
+              <w:t xml:space="preserve">(P4) </w:t>
+            </w:r>
+            <w:r>
+              <w:rPr>
+                <w:lang w:val="en-GB"/>
+              </w:rPr>
+              <w:sym w:font="Symbol" w:char="F0D9"/>
+            </w:r>
+            <w:r>
+              <w:rPr>
+                <w:lang w:val="en-GB"/>
+              </w:rPr>
+              <w:t xml:space="preserve"> </w:t>
+            </w:r>
+            <w:r>
+              <w:rPr>
+                <w:lang w:val="en-GB"/>
+              </w:rPr>
+              <w:sym w:font="Symbol" w:char="F0D8"/>
+            </w:r>
+            <w:r>
+              <w:rPr>
+                <w:lang w:val="en-GB"/>
+              </w:rPr>
+              <w:t xml:space="preserve">P4 </w:t>
+            </w:r>
+            <w:r>
+              <w:rPr>
+                <w:lang w:val="en-GB"/>
+              </w:rPr>
+              <w:sym w:font="Symbol" w:char="F0DB"/>
+            </w:r>
+            <w:r>
+              <w:rPr>
+                <w:lang w:val="en-GB"/>
+              </w:rPr>
+              <w:t xml:space="preserve"> !</w:t>
+            </w:r>
+            <w:proofErr w:type="spellStart"/>
+            <w:r>
+              <w:rPr>
+                <w:lang w:val="en-GB"/>
+              </w:rPr>
+              <w:t>isLeaf</w:t>
+            </w:r>
+            <w:proofErr w:type="spellEnd"/>
+            <w:r>
+              <w:rPr>
+                <w:lang w:val="en-GB"/>
+              </w:rPr>
+              <w:t>()</w:t>
+            </w:r>
+          </w:p>
+        </w:tc>
+      </w:tr>
+      <w:tr>
+        <w:tc>
+          <w:tcPr>
+            <w:cnfStyle w:val="001000000000" w:firstRow="0" w:lastRow="0" w:firstColumn="1" w:lastColumn="0" w:oddVBand="0" w:evenVBand="0" w:oddHBand="0" w:evenHBand="0" w:firstRowFirstColumn="0" w:firstRowLastColumn="0" w:lastRowFirstColumn="0" w:lastRowLastColumn="0"/>
+            <w:tcW w:w="0" w:type="auto"/>
+          </w:tcPr>
+          <w:p>
+            <w:pPr>
+              <w:jc w:val="center"/>
+              <w:rPr>
+                <w:lang w:val="en-GB"/>
+              </w:rPr>
+            </w:pPr>
+            <w:r>
+              <w:rPr>
+                <w:lang w:val="en-GB"/>
+              </w:rPr>
+              <w:t>P6</w:t>
+            </w:r>
+          </w:p>
+        </w:tc>
+        <w:tc>
+          <w:tcPr>
+            <w:tcW w:w="0" w:type="auto"/>
+          </w:tcPr>
+          <w:p>
+            <w:pPr>
+              <w:jc w:val="both"/>
+              <w:cnfStyle w:val="000000000000" w:firstRow="0" w:lastRow="0" w:firstColumn="0" w:lastColumn="0" w:oddVBand="0" w:evenVBand="0" w:oddHBand="0" w:evenHBand="0" w:firstRowFirstColumn="0" w:firstRowLastColumn="0" w:lastRowFirstColumn="0" w:lastRowLastColumn="0"/>
+              <w:rPr>
+                <w:lang w:val="en-GB"/>
+              </w:rPr>
+            </w:pPr>
+            <w:r>
+              <w:rPr>
+                <w:lang w:val="en-GB"/>
+              </w:rPr>
+              <w:t>R</w:t>
+            </w:r>
+            <w:r>
+              <w:rPr>
+                <w:lang w:val="en-GB"/>
+              </w:rPr>
+              <w:t xml:space="preserve">(P5) </w:t>
+            </w:r>
+            <w:r>
+              <w:rPr>
+                <w:lang w:val="en-GB"/>
+              </w:rPr>
+              <w:sym w:font="Symbol" w:char="F0D9"/>
+            </w:r>
+            <w:r>
+              <w:rPr>
+                <w:lang w:val="en-GB"/>
+              </w:rPr>
+              <w:t xml:space="preserve"> </w:t>
+            </w:r>
+            <w:r>
+              <w:rPr>
+                <w:lang w:val="en-GB"/>
+              </w:rPr>
+              <w:sym w:font="Symbol" w:char="F0D8"/>
+            </w:r>
+            <w:r>
+              <w:rPr>
+                <w:lang w:val="en-GB"/>
+              </w:rPr>
+              <w:t xml:space="preserve">P5 </w:t>
+            </w:r>
+            <w:r>
+              <w:rPr>
+                <w:lang w:val="en-GB"/>
+              </w:rPr>
+              <w:sym w:font="Symbol" w:char="F0DB"/>
+            </w:r>
+            <w:r>
+              <w:rPr>
+                <w:lang w:val="en-GB"/>
+              </w:rPr>
+              <w:t xml:space="preserve"> position != -1</w:t>
+            </w:r>
+          </w:p>
+        </w:tc>
+      </w:tr>
+      <w:tr>
+        <w:trPr>
+          <w:cnfStyle w:val="000000100000" w:firstRow="0" w:lastRow="0" w:firstColumn="0" w:lastColumn="0" w:oddVBand="0" w:evenVBand="0" w:oddHBand="1" w:evenHBand="0" w:firstRowFirstColumn="0" w:firstRowLastColumn="0" w:lastRowFirstColumn="0" w:lastRowLastColumn="0"/>
+        </w:trPr>
+        <w:tc>
+          <w:tcPr>
+            <w:cnfStyle w:val="001000000000" w:firstRow="0" w:lastRow="0" w:firstColumn="1" w:lastColumn="0" w:oddVBand="0" w:evenVBand="0" w:oddHBand="0" w:evenHBand="0" w:firstRowFirstColumn="0" w:firstRowLastColumn="0" w:lastRowFirstColumn="0" w:lastRowLastColumn="0"/>
+            <w:tcW w:w="0" w:type="auto"/>
+          </w:tcPr>
+          <w:p>
+            <w:pPr>
+              <w:jc w:val="center"/>
+              <w:rPr>
+                <w:lang w:val="en-GB"/>
+              </w:rPr>
+            </w:pPr>
+            <w:r>
+              <w:rPr>
+                <w:lang w:val="en-GB"/>
+              </w:rPr>
+              <w:t>P7</w:t>
+            </w:r>
+          </w:p>
+        </w:tc>
+        <w:tc>
+          <w:tcPr>
+            <w:tcW w:w="0" w:type="auto"/>
+          </w:tcPr>
+          <w:p>
+            <w:pPr>
+              <w:jc w:val="both"/>
+              <w:cnfStyle w:val="000000100000" w:firstRow="0" w:lastRow="0" w:firstColumn="0" w:lastColumn="0" w:oddVBand="0" w:evenVBand="0" w:oddHBand="1" w:evenHBand="0" w:firstRowFirstColumn="0" w:firstRowLastColumn="0" w:lastRowFirstColumn="0" w:lastRowLastColumn="0"/>
+              <w:rPr>
+                <w:lang w:val="en-GB"/>
+              </w:rPr>
+            </w:pPr>
+            <w:r>
+              <w:rPr>
+                <w:lang w:val="en-GB"/>
+              </w:rPr>
+              <w:t>R</w:t>
+            </w:r>
+            <w:r>
+              <w:rPr>
+                <w:lang w:val="en-GB"/>
+              </w:rPr>
+              <w:t xml:space="preserve">(P6) </w:t>
+            </w:r>
+            <w:r>
+              <w:rPr>
+                <w:lang w:val="en-GB"/>
+              </w:rPr>
+              <w:sym w:font="Symbol" w:char="F0D9"/>
+            </w:r>
+            <w:r>
+              <w:rPr>
+                <w:lang w:val="en-GB"/>
+              </w:rPr>
+              <w:t xml:space="preserve"> P6 </w:t>
+            </w:r>
+            <w:r>
+              <w:rPr>
+                <w:lang w:val="en-GB"/>
+              </w:rPr>
+              <w:sym w:font="Symbol" w:char="F0DB"/>
+            </w:r>
+            <w:r>
+              <w:rPr>
+                <w:lang w:val="en-GB"/>
+              </w:rPr>
+              <w:t xml:space="preserve"> </w:t>
+            </w:r>
+            <w:proofErr w:type="spellStart"/>
+            <w:r>
+              <w:rPr>
+                <w:lang w:val="en-GB"/>
+              </w:rPr>
+              <w:t>nChildren</w:t>
+            </w:r>
+            <w:proofErr w:type="spellEnd"/>
+            <w:r>
+              <w:rPr>
+                <w:lang w:val="en-GB"/>
+              </w:rPr>
+              <w:t xml:space="preserve"> </w:t>
+            </w:r>
+            <w:r>
+              <w:rPr>
+                <w:lang w:val="en-GB"/>
+              </w:rPr>
+              <w:sym w:font="Symbol" w:char="F03C"/>
+            </w:r>
+            <w:r>
+              <w:rPr>
+                <w:lang w:val="en-GB"/>
+              </w:rPr>
+              <w:t xml:space="preserve"> capacity &amp;&amp; children[position] == null</w:t>
+            </w:r>
+          </w:p>
+        </w:tc>
+      </w:tr>
+      <w:tr>
+        <w:tc>
+          <w:tcPr>
+            <w:cnfStyle w:val="001000000000" w:firstRow="0" w:lastRow="0" w:firstColumn="1" w:lastColumn="0" w:oddVBand="0" w:evenVBand="0" w:oddHBand="0" w:evenHBand="0" w:firstRowFirstColumn="0" w:firstRowLastColumn="0" w:lastRowFirstColumn="0" w:lastRowLastColumn="0"/>
+            <w:tcW w:w="0" w:type="auto"/>
+          </w:tcPr>
+          <w:p>
+            <w:pPr>
+              <w:jc w:val="center"/>
+              <w:rPr>
+                <w:lang w:val="en-GB"/>
+              </w:rPr>
+            </w:pPr>
+            <w:r>
+              <w:rPr>
+                <w:lang w:val="en-GB"/>
+              </w:rPr>
+              <w:t>P8</w:t>
+            </w:r>
+          </w:p>
+        </w:tc>
+        <w:tc>
+          <w:tcPr>
+            <w:tcW w:w="0" w:type="auto"/>
+          </w:tcPr>
+          <w:p>
+            <w:pPr>
+              <w:jc w:val="both"/>
+              <w:cnfStyle w:val="000000000000" w:firstRow="0" w:lastRow="0" w:firstColumn="0" w:lastColumn="0" w:oddVBand="0" w:evenVBand="0" w:oddHBand="0" w:evenHBand="0" w:firstRowFirstColumn="0" w:firstRowLastColumn="0" w:lastRowFirstColumn="0" w:lastRowLastColumn="0"/>
+              <w:rPr>
+                <w:lang w:val="en-GB"/>
+              </w:rPr>
+            </w:pPr>
+            <w:r>
+              <w:rPr>
+                <w:lang w:val="en-GB"/>
+              </w:rPr>
+              <w:t xml:space="preserve">R(P6) </w:t>
+            </w:r>
+            <w:r>
+              <w:rPr>
+                <w:lang w:val="en-GB"/>
+              </w:rPr>
+              <w:sym w:font="Symbol" w:char="F0D9"/>
+            </w:r>
+            <w:r>
+              <w:rPr>
+                <w:lang w:val="en-GB"/>
+              </w:rPr>
+              <w:t xml:space="preserve"> </w:t>
+            </w:r>
+            <w:r>
+              <w:rPr>
+                <w:lang w:val="en-GB"/>
+              </w:rPr>
+              <w:sym w:font="Symbol" w:char="F0D8"/>
+            </w:r>
+            <w:r>
+              <w:rPr>
+                <w:lang w:val="en-GB"/>
+              </w:rPr>
+              <w:t xml:space="preserve">P6 </w:t>
+            </w:r>
+            <w:r>
+              <w:rPr>
+                <w:lang w:val="en-GB"/>
+              </w:rPr>
+              <w:sym w:font="Symbol" w:char="F0DB"/>
+            </w:r>
+            <w:r>
+              <w:rPr>
+                <w:lang w:val="en-GB"/>
+              </w:rPr>
+              <w:t xml:space="preserve"> </w:t>
+            </w:r>
+            <w:proofErr w:type="spellStart"/>
+            <w:r>
+              <w:rPr>
+                <w:lang w:val="en-GB"/>
+              </w:rPr>
+              <w:t>nChildren</w:t>
+            </w:r>
+            <w:proofErr w:type="spellEnd"/>
+            <w:r>
+              <w:rPr>
+                <w:lang w:val="en-GB"/>
+              </w:rPr>
+              <w:t xml:space="preserve"> </w:t>
+            </w:r>
+            <w:r>
+              <w:rPr>
+                <w:lang w:val="en-GB"/>
+              </w:rPr>
+              <w:sym w:font="Symbol" w:char="F0B3"/>
+            </w:r>
+            <w:r>
+              <w:rPr>
+                <w:lang w:val="en-GB"/>
+              </w:rPr>
+              <w:t xml:space="preserve"> capacity </w:t>
+            </w:r>
+            <w:r>
+              <w:rPr>
+                <w:lang w:val="en-GB"/>
+              </w:rPr>
+              <w:t>||</w:t>
+            </w:r>
+            <w:r>
+              <w:rPr>
+                <w:lang w:val="en-GB"/>
+              </w:rPr>
+              <w:t xml:space="preserve"> children[position] </w:t>
+            </w:r>
+            <w:r>
+              <w:rPr>
+                <w:lang w:val="en-GB"/>
+              </w:rPr>
+              <w:t>!</w:t>
+            </w:r>
+            <w:r>
+              <w:rPr>
+                <w:lang w:val="en-GB"/>
+              </w:rPr>
+              <w:t>= null</w:t>
+            </w:r>
+          </w:p>
+        </w:tc>
+      </w:tr>
+      <w:tr>
+        <w:trPr>
+          <w:cnfStyle w:val="000000100000" w:firstRow="0" w:lastRow="0" w:firstColumn="0" w:lastColumn="0" w:oddVBand="0" w:evenVBand="0" w:oddHBand="1" w:evenHBand="0" w:firstRowFirstColumn="0" w:firstRowLastColumn="0" w:lastRowFirstColumn="0" w:lastRowLastColumn="0"/>
+        </w:trPr>
+        <w:tc>
+          <w:tcPr>
+            <w:cnfStyle w:val="001000000000" w:firstRow="0" w:lastRow="0" w:firstColumn="1" w:lastColumn="0" w:oddVBand="0" w:evenVBand="0" w:oddHBand="0" w:evenHBand="0" w:firstRowFirstColumn="0" w:firstRowLastColumn="0" w:lastRowFirstColumn="0" w:lastRowLastColumn="0"/>
+            <w:tcW w:w="0" w:type="auto"/>
+          </w:tcPr>
+          <w:p>
+            <w:pPr>
+              <w:jc w:val="center"/>
+              <w:rPr>
+                <w:lang w:val="en-GB"/>
+              </w:rPr>
+            </w:pPr>
+            <w:r>
+              <w:rPr>
+                <w:lang w:val="en-GB"/>
+              </w:rPr>
+              <w:t>P9</w:t>
+            </w:r>
+          </w:p>
+        </w:tc>
+        <w:tc>
+          <w:tcPr>
+            <w:tcW w:w="0" w:type="auto"/>
+          </w:tcPr>
+          <w:p>
+            <w:pPr>
+              <w:jc w:val="both"/>
+              <w:cnfStyle w:val="000000100000" w:firstRow="0" w:lastRow="0" w:firstColumn="0" w:lastColumn="0" w:oddVBand="0" w:evenVBand="0" w:oddHBand="1" w:evenHBand="0" w:firstRowFirstColumn="0" w:firstRowLastColumn="0" w:lastRowFirstColumn="0" w:lastRowLastColumn="0"/>
+              <w:rPr>
+                <w:lang w:val="en-GB"/>
+              </w:rPr>
+            </w:pPr>
+            <w:r>
+              <w:rPr>
+                <w:lang w:val="en-GB"/>
+              </w:rPr>
+              <w:t>R</w:t>
+            </w:r>
+            <w:r>
+              <w:rPr>
+                <w:lang w:val="en-GB"/>
+              </w:rPr>
+              <w:t>(P</w:t>
+            </w:r>
+            <w:r>
+              <w:rPr>
+                <w:lang w:val="en-GB"/>
+              </w:rPr>
+              <w:t>8</w:t>
+            </w:r>
+            <w:r>
+              <w:rPr>
+                <w:lang w:val="en-GB"/>
+              </w:rPr>
+              <w:t xml:space="preserve">) </w:t>
+            </w:r>
+            <w:r>
+              <w:rPr>
+                <w:lang w:val="en-GB"/>
+              </w:rPr>
+              <w:sym w:font="Symbol" w:char="F0D9"/>
+            </w:r>
+            <w:r>
+              <w:rPr>
+                <w:lang w:val="en-GB"/>
+              </w:rPr>
+              <w:t xml:space="preserve"> </w:t>
+            </w:r>
+            <w:r>
+              <w:rPr>
+                <w:lang w:val="en-GB"/>
+              </w:rPr>
+              <w:sym w:font="Symbol" w:char="F0D8"/>
+            </w:r>
+            <w:r>
+              <w:rPr>
+                <w:lang w:val="en-GB"/>
+              </w:rPr>
+              <w:t>P</w:t>
+            </w:r>
+            <w:r>
+              <w:rPr>
+                <w:lang w:val="en-GB"/>
+              </w:rPr>
+              <w:t>8</w:t>
+            </w:r>
+            <w:r>
+              <w:rPr>
+                <w:lang w:val="en-GB"/>
+              </w:rPr>
+              <w:t xml:space="preserve"> </w:t>
+            </w:r>
+            <w:r>
+              <w:rPr>
+                <w:lang w:val="en-GB"/>
+              </w:rPr>
+              <w:sym w:font="Symbol" w:char="F0DB"/>
+            </w:r>
+            <w:r>
+              <w:rPr>
+                <w:lang w:val="en-GB"/>
+              </w:rPr>
+              <w:t xml:space="preserve"> </w:t>
+            </w:r>
+            <w:proofErr w:type="spellStart"/>
+            <w:r>
+              <w:rPr>
+                <w:lang w:val="en-GB"/>
+              </w:rPr>
+              <w:t>nChildren</w:t>
+            </w:r>
+            <w:proofErr w:type="spellEnd"/>
+            <w:r>
+              <w:rPr>
+                <w:lang w:val="en-GB"/>
+              </w:rPr>
+              <w:t xml:space="preserve"> </w:t>
+            </w:r>
+            <w:r>
+              <w:rPr>
+                <w:lang w:val="en-GB"/>
+              </w:rPr>
+              <w:sym w:font="Symbol" w:char="F0B3"/>
+            </w:r>
+            <w:r>
+              <w:rPr>
+                <w:lang w:val="en-GB"/>
+              </w:rPr>
+              <w:t xml:space="preserve"> capacity || </w:t>
+            </w:r>
+            <w:proofErr w:type="spellStart"/>
+            <w:r>
+              <w:rPr>
+                <w:lang w:val="en-GB"/>
+              </w:rPr>
+              <w:t>elem.compareTo</w:t>
+            </w:r>
+            <w:proofErr w:type="spellEnd"/>
+            <w:r>
+              <w:rPr>
+                <w:lang w:val="en-GB"/>
+              </w:rPr>
+              <w:t xml:space="preserve">(children[position].max()) </w:t>
+            </w:r>
+            <w:r>
+              <w:rPr>
+                <w:rFonts w:cstheme="minorHAnsi"/>
+                <w:lang w:val="en-GB"/>
+              </w:rPr>
+              <w:t>≤</w:t>
+            </w:r>
+            <w:r>
+              <w:rPr>
+                <w:lang w:val="en-GB"/>
+              </w:rPr>
+              <w:t xml:space="preserve"> 0</w:t>
+            </w:r>
+          </w:p>
+        </w:tc>
+      </w:tr>
+      <w:tr>
+        <w:tc>
+          <w:tcPr>
+            <w:cnfStyle w:val="001000000000" w:firstRow="0" w:lastRow="0" w:firstColumn="1" w:lastColumn="0" w:oddVBand="0" w:evenVBand="0" w:oddHBand="0" w:evenHBand="0" w:firstRowFirstColumn="0" w:firstRowLastColumn="0" w:lastRowFirstColumn="0" w:lastRowLastColumn="0"/>
+            <w:tcW w:w="0" w:type="auto"/>
+          </w:tcPr>
+          <w:p>
+            <w:pPr>
+              <w:jc w:val="center"/>
+              <w:rPr>
+                <w:lang w:val="en-GB"/>
+              </w:rPr>
+            </w:pPr>
+            <w:r>
+              <w:rPr>
+                <w:lang w:val="en-GB"/>
+              </w:rPr>
+              <w:t>P10</w:t>
+            </w:r>
+          </w:p>
+        </w:tc>
+        <w:tc>
+          <w:tcPr>
+            <w:tcW w:w="0" w:type="auto"/>
+          </w:tcPr>
+          <w:p>
+            <w:pPr>
+              <w:jc w:val="both"/>
+              <w:cnfStyle w:val="000000000000" w:firstRow="0" w:lastRow="0" w:firstColumn="0" w:lastColumn="0" w:oddVBand="0" w:evenVBand="0" w:oddHBand="0" w:evenHBand="0" w:firstRowFirstColumn="0" w:firstRowLastColumn="0" w:lastRowFirstColumn="0" w:lastRowLastColumn="0"/>
+              <w:rPr>
+                <w:lang w:val="en-GB"/>
+              </w:rPr>
+            </w:pPr>
+            <w:r>
+              <w:rPr>
+                <w:lang w:val="en-GB"/>
+              </w:rPr>
+              <w:t>R</w:t>
+            </w:r>
+            <w:r>
+              <w:rPr>
+                <w:lang w:val="en-GB"/>
+              </w:rPr>
+              <w:t>(P</w:t>
+            </w:r>
+            <w:r>
+              <w:rPr>
+                <w:lang w:val="en-GB"/>
+              </w:rPr>
+              <w:t>9</w:t>
+            </w:r>
+            <w:r>
+              <w:rPr>
+                <w:lang w:val="en-GB"/>
+              </w:rPr>
+              <w:t xml:space="preserve">) </w:t>
+            </w:r>
+            <w:r>
+              <w:rPr>
+                <w:lang w:val="en-GB"/>
+              </w:rPr>
+              <w:sym w:font="Symbol" w:char="F0D9"/>
+            </w:r>
+            <w:r>
+              <w:rPr>
+                <w:lang w:val="en-GB"/>
+              </w:rPr>
+              <w:t xml:space="preserve"> P</w:t>
+            </w:r>
+            <w:r>
+              <w:rPr>
+                <w:lang w:val="en-GB"/>
+              </w:rPr>
+              <w:t>9</w:t>
+            </w:r>
+            <w:r>
+              <w:rPr>
+                <w:lang w:val="en-GB"/>
+              </w:rPr>
+              <w:t xml:space="preserve"> </w:t>
+            </w:r>
+            <w:r>
+              <w:rPr>
+                <w:lang w:val="en-GB"/>
+              </w:rPr>
+              <w:sym w:font="Symbol" w:char="F0DB"/>
+            </w:r>
+            <w:r>
+              <w:rPr>
+                <w:lang w:val="en-GB"/>
+              </w:rPr>
+              <w:t xml:space="preserve"> </w:t>
+            </w:r>
+            <w:proofErr w:type="spellStart"/>
+            <w:r>
+              <w:rPr>
+                <w:lang w:val="en-GB"/>
+              </w:rPr>
+              <w:t>nChildren</w:t>
+            </w:r>
+            <w:proofErr w:type="spellEnd"/>
+            <w:r>
+              <w:rPr>
+                <w:lang w:val="en-GB"/>
+              </w:rPr>
+              <w:t xml:space="preserve"> </w:t>
+            </w:r>
+            <w:r>
+              <w:rPr>
+                <w:lang w:val="en-GB"/>
+              </w:rPr>
+              <w:t>==</w:t>
+            </w:r>
+            <w:r>
+              <w:rPr>
+                <w:lang w:val="en-GB"/>
+              </w:rPr>
+              <w:t xml:space="preserve"> capacity || </w:t>
+            </w:r>
+            <w:proofErr w:type="spellStart"/>
+            <w:r>
+              <w:rPr>
+                <w:lang w:val="en-GB"/>
+              </w:rPr>
+              <w:t>elem.compareTo</w:t>
+            </w:r>
+            <w:proofErr w:type="spellEnd"/>
+            <w:r>
+              <w:rPr>
+                <w:lang w:val="en-GB"/>
+              </w:rPr>
+              <w:t xml:space="preserve">(children[position].max()) </w:t>
+            </w:r>
+            <w:r>
+              <w:rPr>
+                <w:rFonts w:cstheme="minorHAnsi"/>
+                <w:lang w:val="en-GB"/>
+              </w:rPr>
+              <w:sym w:font="Symbol" w:char="F03C"/>
+            </w:r>
+            <w:r>
+              <w:rPr>
+                <w:lang w:val="en-GB"/>
+              </w:rPr>
+              <w:t xml:space="preserve"> 0</w:t>
+            </w:r>
+          </w:p>
+        </w:tc>
+      </w:tr>
+    </w:tbl>
+    <w:tbl>
+      <w:tblPr>
+        <w:tblStyle w:val="TabeladeGrelha4-Destaque1"/>
+        <w:tblpPr w:leftFromText="141" w:rightFromText="141" w:vertAnchor="text" w:horzAnchor="margin" w:tblpY="230"/>
+        <w:tblW w:w="0" w:type="auto"/>
+        <w:tblLayout w:type="fixed"/>
+        <w:tblLook w:val="04A0" w:firstRow="1" w:lastRow="0" w:firstColumn="1" w:lastColumn="0" w:noHBand="0" w:noVBand="1"/>
+      </w:tblPr>
+      <w:tblGrid>
+        <w:gridCol w:w="5211"/>
+        <w:gridCol w:w="2864"/>
+        <w:gridCol w:w="4253"/>
+      </w:tblGrid>
+      <w:tr>
+        <w:trPr>
+          <w:cnfStyle w:val="100000000000" w:firstRow="1" w:lastRow="0" w:firstColumn="0" w:lastColumn="0" w:oddVBand="0" w:evenVBand="0" w:oddHBand="0" w:evenHBand="0" w:firstRowFirstColumn="0" w:firstRowLastColumn="0" w:lastRowFirstColumn="0" w:lastRowLastColumn="0"/>
+        </w:trPr>
+        <w:tc>
+          <w:tcPr>
+            <w:cnfStyle w:val="001000000000" w:firstRow="0" w:lastRow="0" w:firstColumn="1" w:lastColumn="0" w:oddVBand="0" w:evenVBand="0" w:oddHBand="0" w:evenHBand="0" w:firstRowFirstColumn="0" w:firstRowLastColumn="0" w:lastRowFirstColumn="0" w:lastRowLastColumn="0"/>
+            <w:tcW w:w="5211" w:type="dxa"/>
+            <w:tcBorders>
+              <w:top w:val="single" w:sz="4" w:space="0" w:color="1F4E79" w:themeColor="accent1" w:themeShade="80"/>
+              <w:left w:val="single" w:sz="4" w:space="0" w:color="1F4E79" w:themeColor="accent1" w:themeShade="80"/>
+              <w:bottom w:val="single" w:sz="4" w:space="0" w:color="1F4E79" w:themeColor="accent1" w:themeShade="80"/>
+              <w:right w:val="single" w:sz="4" w:space="0" w:color="1F4E79" w:themeColor="accent1" w:themeShade="80"/>
+            </w:tcBorders>
+          </w:tcPr>
+          <w:p>
+            <w:pPr>
+              <w:jc w:val="center"/>
+              <w:rPr>
+                <w:lang w:val="en-GB"/>
+              </w:rPr>
+            </w:pPr>
+            <w:r>
+              <w:rPr>
+                <w:lang w:val="en-GB"/>
+              </w:rPr>
+              <w:t>Test</w:t>
+            </w:r>
+          </w:p>
+        </w:tc>
+        <w:tc>
+          <w:tcPr>
+            <w:tcW w:w="2864" w:type="dxa"/>
+            <w:tcBorders>
+              <w:top w:val="single" w:sz="4" w:space="0" w:color="1F4E79" w:themeColor="accent1" w:themeShade="80"/>
+              <w:left w:val="single" w:sz="4" w:space="0" w:color="1F4E79" w:themeColor="accent1" w:themeShade="80"/>
+              <w:bottom w:val="single" w:sz="4" w:space="0" w:color="1F4E79" w:themeColor="accent1" w:themeShade="80"/>
+              <w:right w:val="single" w:sz="4" w:space="0" w:color="1F4E79" w:themeColor="accent1" w:themeShade="80"/>
+            </w:tcBorders>
+          </w:tcPr>
+          <w:p>
+            <w:pPr>
+              <w:jc w:val="center"/>
+              <w:cnfStyle w:val="100000000000" w:firstRow="1" w:lastRow="0" w:firstColumn="0" w:lastColumn="0" w:oddVBand="0" w:evenVBand="0" w:oddHBand="0" w:evenHBand="0" w:firstRowFirstColumn="0" w:firstRowLastColumn="0" w:lastRowFirstColumn="0" w:lastRowLastColumn="0"/>
+              <w:rPr>
+                <w:lang w:val="en-GB"/>
+              </w:rPr>
+            </w:pPr>
+            <w:r>
+              <w:rPr>
+                <w:lang w:val="en-GB"/>
+              </w:rPr>
+              <w:t>P</w:t>
+            </w:r>
+          </w:p>
+        </w:tc>
+        <w:tc>
+          <w:tcPr>
+            <w:tcW w:w="4253" w:type="dxa"/>
+            <w:tcBorders>
+              <w:top w:val="single" w:sz="4" w:space="0" w:color="1F4E79" w:themeColor="accent1" w:themeShade="80"/>
+              <w:left w:val="single" w:sz="4" w:space="0" w:color="1F4E79" w:themeColor="accent1" w:themeShade="80"/>
+              <w:bottom w:val="single" w:sz="4" w:space="0" w:color="1F4E79" w:themeColor="accent1" w:themeShade="80"/>
+              <w:right w:val="single" w:sz="4" w:space="0" w:color="1F4E79" w:themeColor="accent1" w:themeShade="80"/>
+            </w:tcBorders>
+          </w:tcPr>
+          <w:p>
+            <w:pPr>
+              <w:jc w:val="center"/>
+              <w:cnfStyle w:val="100000000000" w:firstRow="1" w:lastRow="0" w:firstColumn="0" w:lastColumn="0" w:oddVBand="0" w:evenVBand="0" w:oddHBand="0" w:evenHBand="0" w:firstRowFirstColumn="0" w:firstRowLastColumn="0" w:lastRowFirstColumn="0" w:lastRowLastColumn="0"/>
+              <w:rPr>
+                <w:lang w:val="en-GB"/>
+              </w:rPr>
+            </w:pPr>
+            <w:r>
+              <w:rPr>
+                <w:lang w:val="en-GB"/>
+              </w:rPr>
+              <w:t>R(P)</w:t>
+            </w:r>
+          </w:p>
+        </w:tc>
+      </w:tr>
+      <w:tr>
+        <w:trPr>
+          <w:cnfStyle w:val="000000100000" w:firstRow="0" w:lastRow="0" w:firstColumn="0" w:lastColumn="0" w:oddVBand="0" w:evenVBand="0" w:oddHBand="1" w:evenHBand="0" w:firstRowFirstColumn="0" w:firstRowLastColumn="0" w:lastRowFirstColumn="0" w:lastRowLastColumn="0"/>
+        </w:trPr>
+        <w:tc>
+          <w:tcPr>
+            <w:cnfStyle w:val="001000000000" w:firstRow="0" w:lastRow="0" w:firstColumn="1" w:lastColumn="0" w:oddVBand="0" w:evenVBand="0" w:oddHBand="0" w:evenHBand="0" w:firstRowFirstColumn="0" w:firstRowLastColumn="0" w:lastRowFirstColumn="0" w:lastRowLastColumn="0"/>
+            <w:tcW w:w="5211" w:type="dxa"/>
+            <w:tcBorders>
+              <w:top w:val="single" w:sz="4" w:space="0" w:color="1F4E79" w:themeColor="accent1" w:themeShade="80"/>
+            </w:tcBorders>
+          </w:tcPr>
+          <w:p>
+            <w:pPr>
+              <w:rPr>
+                <w:lang w:val="en-GB"/>
+              </w:rPr>
+            </w:pPr>
+            <w:r>
+              <w:rPr>
+                <w:lang w:val="en-GB"/>
+              </w:rPr>
+              <w:t xml:space="preserve">List&lt;Integer&gt; list = </w:t>
+            </w:r>
+            <w:proofErr w:type="spellStart"/>
+            <w:r>
+              <w:rPr>
+                <w:lang w:val="en-GB"/>
+              </w:rPr>
+              <w:t>Arrays.asList</w:t>
+            </w:r>
+            <w:proofErr w:type="spellEnd"/>
+            <w:r>
+              <w:rPr>
+                <w:lang w:val="en-GB"/>
+              </w:rPr>
+              <w:t xml:space="preserve">(2,7,11,15,16,19);  </w:t>
+            </w:r>
+          </w:p>
+          <w:p>
+            <w:pPr>
+              <w:rPr>
+                <w:lang w:val="en-GB"/>
+              </w:rPr>
+            </w:pPr>
+            <w:proofErr w:type="spellStart"/>
+            <w:r>
+              <w:rPr>
+                <w:lang w:val="en-GB"/>
+              </w:rPr>
+              <w:t>ArrayNTree</w:t>
+            </w:r>
+            <w:proofErr w:type="spellEnd"/>
+            <w:r>
+              <w:rPr>
+                <w:lang w:val="en-GB"/>
+              </w:rPr>
+              <w:t xml:space="preserve">&lt;Integer&gt; tree = new </w:t>
+            </w:r>
+            <w:proofErr w:type="spellStart"/>
+            <w:r>
+              <w:rPr>
+                <w:lang w:val="en-GB"/>
+              </w:rPr>
+              <w:t>ArrayNTree</w:t>
+            </w:r>
+            <w:proofErr w:type="spellEnd"/>
+            <w:r>
+              <w:rPr>
+                <w:lang w:val="en-GB"/>
+              </w:rPr>
+              <w:t>&lt;&gt;(list, 3);</w:t>
+            </w:r>
+          </w:p>
+          <w:p>
+            <w:proofErr w:type="spellStart"/>
+            <w:proofErr w:type="gramStart"/>
+            <w:r>
+              <w:t>tree.insert</w:t>
+            </w:r>
+            <w:proofErr w:type="spellEnd"/>
+            <w:proofErr w:type="gramEnd"/>
+            <w:r>
+              <w:t>(20);</w:t>
+            </w:r>
+          </w:p>
+        </w:tc>
+        <w:tc>
+          <w:tcPr>
+            <w:tcW w:w="2864" w:type="dxa"/>
+            <w:tcBorders>
+              <w:top w:val="single" w:sz="4" w:space="0" w:color="1F4E79" w:themeColor="accent1" w:themeShade="80"/>
+            </w:tcBorders>
+          </w:tcPr>
+          <w:p>
+            <w:pPr>
+              <w:jc w:val="center"/>
+              <w:cnfStyle w:val="000000100000" w:firstRow="0" w:lastRow="0" w:firstColumn="0" w:lastColumn="0" w:oddVBand="0" w:evenVBand="0" w:oddHBand="1" w:evenHBand="0" w:firstRowFirstColumn="0" w:firstRowLastColumn="0" w:lastRowFirstColumn="0" w:lastRowLastColumn="0"/>
+              <w:rPr>
+                <w:lang w:val="en-GB"/>
+              </w:rPr>
+            </w:pPr>
+            <w:r>
+              <w:rPr>
+                <w:lang w:val="en-GB"/>
+              </w:rPr>
+              <w:t>P1</w:t>
+            </w:r>
+          </w:p>
+          <w:p>
+            <w:pPr>
+              <w:jc w:val="center"/>
+              <w:cnfStyle w:val="000000100000" w:firstRow="0" w:lastRow="0" w:firstColumn="0" w:lastColumn="0" w:oddVBand="0" w:evenVBand="0" w:oddHBand="1" w:evenHBand="0" w:firstRowFirstColumn="0" w:firstRowLastColumn="0" w:lastRowFirstColumn="0" w:lastRowLastColumn="0"/>
+              <w:rPr>
+                <w:lang w:val="en-GB"/>
+              </w:rPr>
+            </w:pPr>
+            <w:r>
+              <w:rPr>
+                <w:lang w:val="en-GB"/>
+              </w:rPr>
+              <w:t>P2</w:t>
+            </w:r>
+          </w:p>
+          <w:p>
+            <w:pPr>
+              <w:jc w:val="center"/>
+              <w:cnfStyle w:val="000000100000" w:firstRow="0" w:lastRow="0" w:firstColumn="0" w:lastColumn="0" w:oddVBand="0" w:evenVBand="0" w:oddHBand="1" w:evenHBand="0" w:firstRowFirstColumn="0" w:firstRowLastColumn="0" w:lastRowFirstColumn="0" w:lastRowLastColumn="0"/>
+              <w:rPr>
+                <w:lang w:val="en-GB"/>
+              </w:rPr>
+            </w:pPr>
+            <w:r>
+              <w:rPr>
+                <w:lang w:val="en-GB"/>
+              </w:rPr>
+              <w:t>P3</w:t>
+            </w:r>
+          </w:p>
+          <w:p>
+            <w:pPr>
+              <w:jc w:val="center"/>
+              <w:cnfStyle w:val="000000100000" w:firstRow="0" w:lastRow="0" w:firstColumn="0" w:lastColumn="0" w:oddVBand="0" w:evenVBand="0" w:oddHBand="1" w:evenHBand="0" w:firstRowFirstColumn="0" w:firstRowLastColumn="0" w:lastRowFirstColumn="0" w:lastRowLastColumn="0"/>
+              <w:rPr>
+                <w:lang w:val="en-GB"/>
+              </w:rPr>
+            </w:pPr>
+            <w:r>
+              <w:rPr>
+                <w:lang w:val="en-GB"/>
+              </w:rPr>
+              <w:t>P4</w:t>
+            </w:r>
+          </w:p>
+          <w:p>
+            <w:pPr>
+              <w:jc w:val="center"/>
+              <w:cnfStyle w:val="000000100000" w:firstRow="0" w:lastRow="0" w:firstColumn="0" w:lastColumn="0" w:oddVBand="0" w:evenVBand="0" w:oddHBand="1" w:evenHBand="0" w:firstRowFirstColumn="0" w:firstRowLastColumn="0" w:lastRowFirstColumn="0" w:lastRowLastColumn="0"/>
+              <w:rPr>
+                <w:lang w:val="en-GB"/>
+              </w:rPr>
+            </w:pPr>
+            <w:r>
+              <w:rPr>
+                <w:lang w:val="en-GB"/>
+              </w:rPr>
+              <w:t>P5</w:t>
+            </w:r>
+          </w:p>
+          <w:p>
+            <w:pPr>
+              <w:jc w:val="center"/>
+              <w:cnfStyle w:val="000000100000" w:firstRow="0" w:lastRow="0" w:firstColumn="0" w:lastColumn="0" w:oddVBand="0" w:evenVBand="0" w:oddHBand="1" w:evenHBand="0" w:firstRowFirstColumn="0" w:firstRowLastColumn="0" w:lastRowFirstColumn="0" w:lastRowLastColumn="0"/>
+              <w:rPr>
+                <w:lang w:val="en-GB"/>
+              </w:rPr>
+            </w:pPr>
+            <w:r>
+              <w:rPr>
+                <w:lang w:val="en-GB"/>
+              </w:rPr>
+              <w:t>P6</w:t>
+            </w:r>
+          </w:p>
+          <w:p>
+            <w:pPr>
+              <w:jc w:val="center"/>
+              <w:cnfStyle w:val="000000100000" w:firstRow="0" w:lastRow="0" w:firstColumn="0" w:lastColumn="0" w:oddVBand="0" w:evenVBand="0" w:oddHBand="1" w:evenHBand="0" w:firstRowFirstColumn="0" w:firstRowLastColumn="0" w:lastRowFirstColumn="0" w:lastRowLastColumn="0"/>
+              <w:rPr>
+                <w:lang w:val="en-GB"/>
+              </w:rPr>
+            </w:pPr>
+            <w:r>
+              <w:rPr>
+                <w:lang w:val="en-GB"/>
+              </w:rPr>
+              <w:t>P8</w:t>
+            </w:r>
+          </w:p>
+          <w:p>
+            <w:pPr>
+              <w:jc w:val="center"/>
+              <w:cnfStyle w:val="000000100000" w:firstRow="0" w:lastRow="0" w:firstColumn="0" w:lastColumn="0" w:oddVBand="0" w:evenVBand="0" w:oddHBand="1" w:evenHBand="0" w:firstRowFirstColumn="0" w:firstRowLastColumn="0" w:lastRowFirstColumn="0" w:lastRowLastColumn="0"/>
+              <w:rPr>
+                <w:lang w:val="en-GB"/>
+              </w:rPr>
+            </w:pPr>
+            <w:r>
+              <w:rPr>
+                <w:lang w:val="en-GB"/>
+              </w:rPr>
+              <w:t>P9</w:t>
+            </w:r>
+          </w:p>
+          <w:p>
+            <w:pPr>
+              <w:jc w:val="center"/>
+              <w:cnfStyle w:val="000000100000" w:firstRow="0" w:lastRow="0" w:firstColumn="0" w:lastColumn="0" w:oddVBand="0" w:evenVBand="0" w:oddHBand="1" w:evenHBand="0" w:firstRowFirstColumn="0" w:firstRowLastColumn="0" w:lastRowFirstColumn="0" w:lastRowLastColumn="0"/>
+              <w:rPr>
+                <w:lang w:val="en-GB"/>
+              </w:rPr>
+            </w:pPr>
+            <w:r>
+              <w:rPr>
+                <w:lang w:val="en-GB"/>
+              </w:rPr>
+              <w:t>P10</w:t>
+            </w:r>
+          </w:p>
+          <w:p>
+            <w:pPr>
+              <w:jc w:val="center"/>
+              <w:cnfStyle w:val="000000100000" w:firstRow="0" w:lastRow="0" w:firstColumn="0" w:lastColumn="0" w:oddVBand="0" w:evenVBand="0" w:oddHBand="1" w:evenHBand="0" w:firstRowFirstColumn="0" w:firstRowLastColumn="0" w:lastRowFirstColumn="0" w:lastRowLastColumn="0"/>
+              <w:rPr>
+                <w:lang w:val="en-GB"/>
+              </w:rPr>
+            </w:pPr>
+            <w:r>
+              <w:rPr>
+                <w:lang w:val="en-GB"/>
+              </w:rPr>
+              <w:t>P1</w:t>
+            </w:r>
+          </w:p>
+          <w:p>
+            <w:pPr>
+              <w:jc w:val="center"/>
+              <w:cnfStyle w:val="000000100000" w:firstRow="0" w:lastRow="0" w:firstColumn="0" w:lastColumn="0" w:oddVBand="0" w:evenVBand="0" w:oddHBand="1" w:evenHBand="0" w:firstRowFirstColumn="0" w:firstRowLastColumn="0" w:lastRowFirstColumn="0" w:lastRowLastColumn="0"/>
+              <w:rPr>
+                <w:lang w:val="en-GB"/>
+              </w:rPr>
+            </w:pPr>
+            <w:r>
+              <w:rPr>
+                <w:lang w:val="en-GB"/>
+              </w:rPr>
+              <w:t>P2</w:t>
+            </w:r>
+          </w:p>
+          <w:p>
+            <w:pPr>
+              <w:jc w:val="center"/>
+              <w:cnfStyle w:val="000000100000" w:firstRow="0" w:lastRow="0" w:firstColumn="0" w:lastColumn="0" w:oddVBand="0" w:evenVBand="0" w:oddHBand="1" w:evenHBand="0" w:firstRowFirstColumn="0" w:firstRowLastColumn="0" w:lastRowFirstColumn="0" w:lastRowLastColumn="0"/>
+              <w:rPr>
+                <w:lang w:val="en-GB"/>
+              </w:rPr>
+            </w:pPr>
+            <w:r>
+              <w:rPr>
+                <w:lang w:val="en-GB"/>
+              </w:rPr>
+              <w:t>P3</w:t>
+            </w:r>
+          </w:p>
+          <w:p>
+            <w:pPr>
+              <w:jc w:val="center"/>
+              <w:cnfStyle w:val="000000100000" w:firstRow="0" w:lastRow="0" w:firstColumn="0" w:lastColumn="0" w:oddVBand="0" w:evenVBand="0" w:oddHBand="1" w:evenHBand="0" w:firstRowFirstColumn="0" w:firstRowLastColumn="0" w:lastRowFirstColumn="0" w:lastRowLastColumn="0"/>
+              <w:rPr>
+                <w:lang w:val="en-GB"/>
+              </w:rPr>
+            </w:pPr>
+            <w:r>
+              <w:rPr>
+                <w:lang w:val="en-GB"/>
+              </w:rPr>
+              <w:t>P4</w:t>
+            </w:r>
+          </w:p>
+          <w:p>
+            <w:pPr>
+              <w:jc w:val="center"/>
+              <w:cnfStyle w:val="000000100000" w:firstRow="0" w:lastRow="0" w:firstColumn="0" w:lastColumn="0" w:oddVBand="0" w:evenVBand="0" w:oddHBand="1" w:evenHBand="0" w:firstRowFirstColumn="0" w:firstRowLastColumn="0" w:lastRowFirstColumn="0" w:lastRowLastColumn="0"/>
+              <w:rPr>
+                <w:lang w:val="en-GB"/>
+              </w:rPr>
+            </w:pPr>
+            <w:r>
+              <w:rPr>
+                <w:lang w:val="en-GB"/>
+              </w:rPr>
+              <w:t>P5</w:t>
+            </w:r>
+          </w:p>
+          <w:p>
+            <w:pPr>
+              <w:jc w:val="center"/>
+              <w:cnfStyle w:val="000000100000" w:firstRow="0" w:lastRow="0" w:firstColumn="0" w:lastColumn="0" w:oddVBand="0" w:evenVBand="0" w:oddHBand="1" w:evenHBand="0" w:firstRowFirstColumn="0" w:firstRowLastColumn="0" w:lastRowFirstColumn="0" w:lastRowLastColumn="0"/>
+              <w:rPr>
+                <w:lang w:val="en-GB"/>
+              </w:rPr>
+            </w:pPr>
+            <w:r>
+              <w:rPr>
+                <w:lang w:val="en-GB"/>
+              </w:rPr>
+              <w:t>P6</w:t>
+            </w:r>
+          </w:p>
+          <w:p>
+            <w:pPr>
+              <w:jc w:val="center"/>
+              <w:cnfStyle w:val="000000100000" w:firstRow="0" w:lastRow="0" w:firstColumn="0" w:lastColumn="0" w:oddVBand="0" w:evenVBand="0" w:oddHBand="1" w:evenHBand="0" w:firstRowFirstColumn="0" w:firstRowLastColumn="0" w:lastRowFirstColumn="0" w:lastRowLastColumn="0"/>
+              <w:rPr>
+                <w:lang w:val="en-GB"/>
+              </w:rPr>
+            </w:pPr>
+            <w:r>
+              <w:rPr>
+                <w:lang w:val="en-GB"/>
+              </w:rPr>
+              <w:t>P7</w:t>
+            </w:r>
+          </w:p>
+        </w:tc>
+        <w:tc>
+          <w:tcPr>
+            <w:tcW w:w="4253" w:type="dxa"/>
+            <w:tcBorders>
+              <w:top w:val="single" w:sz="4" w:space="0" w:color="1F4E79" w:themeColor="accent1" w:themeShade="80"/>
+            </w:tcBorders>
+          </w:tcPr>
+          <w:p>
+            <w:pPr>
+              <w:jc w:val="center"/>
+              <w:cnfStyle w:val="000000100000" w:firstRow="0" w:lastRow="0" w:firstColumn="0" w:lastColumn="0" w:oddVBand="0" w:evenVBand="0" w:oddHBand="1" w:evenHBand="0" w:firstRowFirstColumn="0" w:firstRowLastColumn="0" w:lastRowFirstColumn="0" w:lastRowLastColumn="0"/>
+            </w:pPr>
+            <w:proofErr w:type="spellStart"/>
+            <w:r>
+              <w:t>True</w:t>
+            </w:r>
+            <w:proofErr w:type="spellEnd"/>
+          </w:p>
+          <w:p>
+            <w:pPr>
+              <w:jc w:val="center"/>
+              <w:cnfStyle w:val="000000100000" w:firstRow="0" w:lastRow="0" w:firstColumn="0" w:lastColumn="0" w:oddVBand="0" w:evenVBand="0" w:oddHBand="1" w:evenHBand="0" w:firstRowFirstColumn="0" w:firstRowLastColumn="0" w:lastRowFirstColumn="0" w:lastRowLastColumn="0"/>
+              <w:rPr>
+                <w:lang w:val="en-GB"/>
+              </w:rPr>
+            </w:pPr>
+            <w:r>
+              <w:rPr>
+                <w:lang w:val="en-GB"/>
+              </w:rPr>
+              <w:t xml:space="preserve">R(P1) </w:t>
+            </w:r>
+            <w:r>
+              <w:rPr>
+                <w:lang w:val="en-GB"/>
+              </w:rPr>
+              <w:sym w:font="Symbol" w:char="F0D9"/>
+            </w:r>
+            <w:r>
+              <w:rPr>
+                <w:lang w:val="en-GB"/>
+              </w:rPr>
+              <w:t xml:space="preserve"> </w:t>
+            </w:r>
+            <w:r>
+              <w:rPr>
+                <w:lang w:val="en-GB"/>
+              </w:rPr>
+              <w:sym w:font="Symbol" w:char="F0D8"/>
+            </w:r>
+            <w:r>
+              <w:rPr>
+                <w:lang w:val="en-GB"/>
+              </w:rPr>
+              <w:t>P1</w:t>
+            </w:r>
+          </w:p>
+          <w:p>
+            <w:pPr>
+              <w:jc w:val="center"/>
+              <w:cnfStyle w:val="000000100000" w:firstRow="0" w:lastRow="0" w:firstColumn="0" w:lastColumn="0" w:oddVBand="0" w:evenVBand="0" w:oddHBand="1" w:evenHBand="0" w:firstRowFirstColumn="0" w:firstRowLastColumn="0" w:lastRowFirstColumn="0" w:lastRowLastColumn="0"/>
+              <w:rPr>
+                <w:lang w:val="en-GB"/>
+              </w:rPr>
+            </w:pPr>
+            <w:r>
+              <w:rPr>
+                <w:lang w:val="en-GB"/>
+              </w:rPr>
+              <w:t xml:space="preserve">R(P2) </w:t>
+            </w:r>
+            <w:r>
+              <w:rPr>
+                <w:lang w:val="en-GB"/>
+              </w:rPr>
+              <w:sym w:font="Symbol" w:char="F0D9"/>
+            </w:r>
+            <w:r>
+              <w:rPr>
+                <w:lang w:val="en-GB"/>
+              </w:rPr>
+              <w:t xml:space="preserve"> </w:t>
+            </w:r>
+            <w:r>
+              <w:rPr>
+                <w:lang w:val="en-GB"/>
+              </w:rPr>
+              <w:sym w:font="Symbol" w:char="F0D8"/>
+            </w:r>
+            <w:r>
+              <w:rPr>
+                <w:lang w:val="en-GB"/>
+              </w:rPr>
+              <w:t>P2</w:t>
+            </w:r>
+          </w:p>
+          <w:p>
+            <w:pPr>
+              <w:jc w:val="center"/>
+              <w:cnfStyle w:val="000000100000" w:firstRow="0" w:lastRow="0" w:firstColumn="0" w:lastColumn="0" w:oddVBand="0" w:evenVBand="0" w:oddHBand="1" w:evenHBand="0" w:firstRowFirstColumn="0" w:firstRowLastColumn="0" w:lastRowFirstColumn="0" w:lastRowLastColumn="0"/>
+            </w:pPr>
+            <w:proofErr w:type="gramStart"/>
+            <w:r>
+              <w:t>R</w:t>
+            </w:r>
+            <w:r>
+              <w:t>(P3</w:t>
+            </w:r>
+            <w:proofErr w:type="gramEnd"/>
+            <w:r>
+              <w:t xml:space="preserve">) </w:t>
+            </w:r>
+            <w:r>
+              <w:rPr>
+                <w:lang w:val="en-GB"/>
+              </w:rPr>
+              <w:sym w:font="Symbol" w:char="F0D9"/>
+            </w:r>
+            <w:r>
+              <w:t xml:space="preserve"> </w:t>
+            </w:r>
+            <w:r>
+              <w:rPr>
+                <w:lang w:val="en-GB"/>
+              </w:rPr>
+              <w:sym w:font="Symbol" w:char="F0D8"/>
+            </w:r>
+            <w:r>
+              <w:t>P3</w:t>
+            </w:r>
+          </w:p>
+          <w:p>
+            <w:pPr>
+              <w:jc w:val="center"/>
+              <w:cnfStyle w:val="000000100000" w:firstRow="0" w:lastRow="0" w:firstColumn="0" w:lastColumn="0" w:oddVBand="0" w:evenVBand="0" w:oddHBand="1" w:evenHBand="0" w:firstRowFirstColumn="0" w:firstRowLastColumn="0" w:lastRowFirstColumn="0" w:lastRowLastColumn="0"/>
+              <w:rPr>
+                <w:lang w:val="en-GB"/>
+              </w:rPr>
+            </w:pPr>
+            <w:r>
+              <w:rPr>
+                <w:lang w:val="en-GB"/>
+              </w:rPr>
+              <w:t xml:space="preserve">R(P4) </w:t>
+            </w:r>
+            <w:r>
+              <w:rPr>
+                <w:lang w:val="en-GB"/>
+              </w:rPr>
+              <w:sym w:font="Symbol" w:char="F0D9"/>
+            </w:r>
+            <w:r>
+              <w:rPr>
+                <w:lang w:val="en-GB"/>
+              </w:rPr>
+              <w:t xml:space="preserve"> </w:t>
+            </w:r>
+            <w:r>
+              <w:rPr>
+                <w:lang w:val="en-GB"/>
+              </w:rPr>
+              <w:sym w:font="Symbol" w:char="F0D8"/>
+            </w:r>
+            <w:r>
+              <w:rPr>
+                <w:lang w:val="en-GB"/>
+              </w:rPr>
+              <w:t>P4</w:t>
+            </w:r>
+          </w:p>
+          <w:p>
+            <w:pPr>
+              <w:jc w:val="center"/>
+              <w:cnfStyle w:val="000000100000" w:firstRow="0" w:lastRow="0" w:firstColumn="0" w:lastColumn="0" w:oddVBand="0" w:evenVBand="0" w:oddHBand="1" w:evenHBand="0" w:firstRowFirstColumn="0" w:firstRowLastColumn="0" w:lastRowFirstColumn="0" w:lastRowLastColumn="0"/>
+              <w:rPr>
+                <w:lang w:val="en-GB"/>
+              </w:rPr>
+            </w:pPr>
+            <w:r>
+              <w:rPr>
+                <w:lang w:val="en-GB"/>
+              </w:rPr>
+              <w:t xml:space="preserve">R(P5) </w:t>
+            </w:r>
+            <w:r>
+              <w:rPr>
+                <w:lang w:val="en-GB"/>
+              </w:rPr>
+              <w:sym w:font="Symbol" w:char="F0D9"/>
+            </w:r>
+            <w:r>
+              <w:rPr>
+                <w:lang w:val="en-GB"/>
+              </w:rPr>
+              <w:t xml:space="preserve"> </w:t>
+            </w:r>
+            <w:r>
+              <w:rPr>
+                <w:lang w:val="en-GB"/>
+              </w:rPr>
+              <w:sym w:font="Symbol" w:char="F0D8"/>
+            </w:r>
+            <w:r>
+              <w:rPr>
+                <w:lang w:val="en-GB"/>
+              </w:rPr>
+              <w:t>P5</w:t>
+            </w:r>
+          </w:p>
+          <w:p>
+            <w:pPr>
+              <w:jc w:val="center"/>
+              <w:cnfStyle w:val="000000100000" w:firstRow="0" w:lastRow="0" w:firstColumn="0" w:lastColumn="0" w:oddVBand="0" w:evenVBand="0" w:oddHBand="1" w:evenHBand="0" w:firstRowFirstColumn="0" w:firstRowLastColumn="0" w:lastRowFirstColumn="0" w:lastRowLastColumn="0"/>
+              <w:rPr>
+                <w:lang w:val="en-GB"/>
+              </w:rPr>
+            </w:pPr>
+            <w:r>
+              <w:rPr>
+                <w:lang w:val="en-GB"/>
+              </w:rPr>
+              <w:t xml:space="preserve">R(P6) </w:t>
+            </w:r>
+            <w:r>
+              <w:rPr>
+                <w:lang w:val="en-GB"/>
+              </w:rPr>
+              <w:sym w:font="Symbol" w:char="F0D9"/>
+            </w:r>
+            <w:r>
+              <w:rPr>
+                <w:lang w:val="en-GB"/>
+              </w:rPr>
+              <w:t xml:space="preserve"> </w:t>
+            </w:r>
+            <w:r>
+              <w:rPr>
+                <w:lang w:val="en-GB"/>
+              </w:rPr>
+              <w:sym w:font="Symbol" w:char="F0D8"/>
+            </w:r>
+            <w:r>
+              <w:rPr>
+                <w:lang w:val="en-GB"/>
+              </w:rPr>
+              <w:t>P6</w:t>
+            </w:r>
+          </w:p>
+          <w:p>
+            <w:pPr>
+              <w:jc w:val="center"/>
+              <w:cnfStyle w:val="000000100000" w:firstRow="0" w:lastRow="0" w:firstColumn="0" w:lastColumn="0" w:oddVBand="0" w:evenVBand="0" w:oddHBand="1" w:evenHBand="0" w:firstRowFirstColumn="0" w:firstRowLastColumn="0" w:lastRowFirstColumn="0" w:lastRowLastColumn="0"/>
+              <w:rPr>
+                <w:lang w:val="en-GB"/>
+              </w:rPr>
+            </w:pPr>
+            <w:r>
+              <w:rPr>
+                <w:lang w:val="en-GB"/>
+              </w:rPr>
+              <w:t xml:space="preserve">R(P8) </w:t>
+            </w:r>
+            <w:r>
+              <w:rPr>
+                <w:lang w:val="en-GB"/>
+              </w:rPr>
+              <w:sym w:font="Symbol" w:char="F0D9"/>
+            </w:r>
+            <w:r>
+              <w:rPr>
+                <w:lang w:val="en-GB"/>
+              </w:rPr>
+              <w:t xml:space="preserve"> </w:t>
+            </w:r>
+            <w:r>
+              <w:rPr>
+                <w:lang w:val="en-GB"/>
+              </w:rPr>
+              <w:sym w:font="Symbol" w:char="F0D8"/>
+            </w:r>
+            <w:r>
+              <w:rPr>
+                <w:lang w:val="en-GB"/>
+              </w:rPr>
+              <w:t>P8</w:t>
+            </w:r>
+          </w:p>
+          <w:p>
+            <w:pPr>
+              <w:jc w:val="center"/>
+              <w:cnfStyle w:val="000000100000" w:firstRow="0" w:lastRow="0" w:firstColumn="0" w:lastColumn="0" w:oddVBand="0" w:evenVBand="0" w:oddHBand="1" w:evenHBand="0" w:firstRowFirstColumn="0" w:firstRowLastColumn="0" w:lastRowFirstColumn="0" w:lastRowLastColumn="0"/>
+              <w:rPr>
+                <w:lang w:val="en-GB"/>
+              </w:rPr>
+            </w:pPr>
+            <w:r>
+              <w:rPr>
+                <w:lang w:val="en-GB"/>
+              </w:rPr>
+              <w:t xml:space="preserve">R(P9) </w:t>
+            </w:r>
+            <w:r>
+              <w:rPr>
+                <w:lang w:val="en-GB"/>
+              </w:rPr>
+              <w:sym w:font="Symbol" w:char="F0D9"/>
+            </w:r>
+            <w:r>
+              <w:rPr>
+                <w:lang w:val="en-GB"/>
+              </w:rPr>
+              <w:t xml:space="preserve"> P9</w:t>
+            </w:r>
+          </w:p>
+          <w:p>
+            <w:pPr>
+              <w:jc w:val="center"/>
+              <w:cnfStyle w:val="000000100000" w:firstRow="0" w:lastRow="0" w:firstColumn="0" w:lastColumn="0" w:oddVBand="0" w:evenVBand="0" w:oddHBand="1" w:evenHBand="0" w:firstRowFirstColumn="0" w:firstRowLastColumn="0" w:lastRowFirstColumn="0" w:lastRowLastColumn="0"/>
+            </w:pPr>
+            <w:proofErr w:type="gramStart"/>
+            <w:r>
+              <w:t>R(P1</w:t>
+            </w:r>
+            <w:proofErr w:type="gramEnd"/>
+            <w:r>
+              <w:t xml:space="preserve">) </w:t>
+            </w:r>
+            <w:r>
+              <w:rPr>
+                <w:lang w:val="en-GB"/>
+              </w:rPr>
+              <w:sym w:font="Symbol" w:char="F0D9"/>
+            </w:r>
+            <w:r>
+              <w:t xml:space="preserve"> </w:t>
+            </w:r>
+            <w:r>
+              <w:rPr>
+                <w:lang w:val="en-GB"/>
+              </w:rPr>
+              <w:sym w:font="Symbol" w:char="F0D8"/>
+            </w:r>
+            <w:r>
+              <w:t>P1</w:t>
+            </w:r>
+          </w:p>
+          <w:p>
+            <w:pPr>
+              <w:jc w:val="center"/>
+              <w:cnfStyle w:val="000000100000" w:firstRow="0" w:lastRow="0" w:firstColumn="0" w:lastColumn="0" w:oddVBand="0" w:evenVBand="0" w:oddHBand="1" w:evenHBand="0" w:firstRowFirstColumn="0" w:firstRowLastColumn="0" w:lastRowFirstColumn="0" w:lastRowLastColumn="0"/>
+            </w:pPr>
+            <w:proofErr w:type="gramStart"/>
+            <w:r>
+              <w:t>R(P2</w:t>
+            </w:r>
+            <w:proofErr w:type="gramEnd"/>
+            <w:r>
+              <w:t xml:space="preserve">) </w:t>
+            </w:r>
+            <w:r>
+              <w:rPr>
+                <w:lang w:val="en-GB"/>
+              </w:rPr>
+              <w:sym w:font="Symbol" w:char="F0D9"/>
+            </w:r>
+            <w:r>
+              <w:t xml:space="preserve"> </w:t>
+            </w:r>
+            <w:r>
+              <w:rPr>
+                <w:lang w:val="en-GB"/>
+              </w:rPr>
+              <w:sym w:font="Symbol" w:char="F0D8"/>
+            </w:r>
+            <w:r>
+              <w:t>P2</w:t>
+            </w:r>
+          </w:p>
+          <w:p>
+            <w:pPr>
+              <w:jc w:val="center"/>
+              <w:cnfStyle w:val="000000100000" w:firstRow="0" w:lastRow="0" w:firstColumn="0" w:lastColumn="0" w:oddVBand="0" w:evenVBand="0" w:oddHBand="1" w:evenHBand="0" w:firstRowFirstColumn="0" w:firstRowLastColumn="0" w:lastRowFirstColumn="0" w:lastRowLastColumn="0"/>
+            </w:pPr>
+            <w:proofErr w:type="gramStart"/>
+            <w:r>
+              <w:t>R</w:t>
+            </w:r>
+            <w:r>
+              <w:t>(P3</w:t>
+            </w:r>
+            <w:proofErr w:type="gramEnd"/>
+            <w:r>
+              <w:t xml:space="preserve">) </w:t>
+            </w:r>
+            <w:r>
+              <w:rPr>
+                <w:lang w:val="en-GB"/>
+              </w:rPr>
+              <w:sym w:font="Symbol" w:char="F0D9"/>
+            </w:r>
+            <w:r>
+              <w:t xml:space="preserve"> </w:t>
+            </w:r>
+            <w:r>
+              <w:rPr>
+                <w:lang w:val="en-GB"/>
+              </w:rPr>
+              <w:sym w:font="Symbol" w:char="F0D8"/>
+            </w:r>
+            <w:r>
+              <w:t>P3</w:t>
+            </w:r>
+          </w:p>
+          <w:p>
+            <w:pPr>
+              <w:jc w:val="center"/>
+              <w:cnfStyle w:val="000000100000" w:firstRow="0" w:lastRow="0" w:firstColumn="0" w:lastColumn="0" w:oddVBand="0" w:evenVBand="0" w:oddHBand="1" w:evenHBand="0" w:firstRowFirstColumn="0" w:firstRowLastColumn="0" w:lastRowFirstColumn="0" w:lastRowLastColumn="0"/>
+            </w:pPr>
+            <w:proofErr w:type="gramStart"/>
+            <w:r>
+              <w:t>R(P4</w:t>
+            </w:r>
+            <w:proofErr w:type="gramEnd"/>
+            <w:r>
+              <w:t xml:space="preserve">) </w:t>
+            </w:r>
+            <w:r>
+              <w:rPr>
+                <w:lang w:val="en-GB"/>
+              </w:rPr>
+              <w:sym w:font="Symbol" w:char="F0D9"/>
+            </w:r>
+            <w:r>
+              <w:t xml:space="preserve"> </w:t>
+            </w:r>
+            <w:r>
+              <w:rPr>
+                <w:lang w:val="en-GB"/>
+              </w:rPr>
+              <w:sym w:font="Symbol" w:char="F0D8"/>
+            </w:r>
+            <w:r>
+              <w:t>P4</w:t>
+            </w:r>
+          </w:p>
+          <w:p>
+            <w:pPr>
+              <w:jc w:val="center"/>
+              <w:cnfStyle w:val="000000100000" w:firstRow="0" w:lastRow="0" w:firstColumn="0" w:lastColumn="0" w:oddVBand="0" w:evenVBand="0" w:oddHBand="1" w:evenHBand="0" w:firstRowFirstColumn="0" w:firstRowLastColumn="0" w:lastRowFirstColumn="0" w:lastRowLastColumn="0"/>
+              <w:rPr>
+                <w:lang w:val="en-GB"/>
+              </w:rPr>
+            </w:pPr>
+            <w:r>
+              <w:rPr>
+                <w:lang w:val="en-GB"/>
+              </w:rPr>
+              <w:t xml:space="preserve">R(P5) </w:t>
+            </w:r>
+            <w:r>
+              <w:rPr>
+                <w:lang w:val="en-GB"/>
+              </w:rPr>
+              <w:sym w:font="Symbol" w:char="F0D9"/>
+            </w:r>
+            <w:r>
+              <w:rPr>
+                <w:lang w:val="en-GB"/>
+              </w:rPr>
+              <w:t xml:space="preserve"> </w:t>
+            </w:r>
+            <w:r>
+              <w:rPr>
+                <w:lang w:val="en-GB"/>
+              </w:rPr>
+              <w:sym w:font="Symbol" w:char="F0D8"/>
+            </w:r>
+            <w:r>
+              <w:rPr>
+                <w:lang w:val="en-GB"/>
+              </w:rPr>
+              <w:t>P5</w:t>
+            </w:r>
+          </w:p>
+          <w:p>
+            <w:pPr>
+              <w:jc w:val="center"/>
+              <w:cnfStyle w:val="000000100000" w:firstRow="0" w:lastRow="0" w:firstColumn="0" w:lastColumn="0" w:oddVBand="0" w:evenVBand="0" w:oddHBand="1" w:evenHBand="0" w:firstRowFirstColumn="0" w:firstRowLastColumn="0" w:lastRowFirstColumn="0" w:lastRowLastColumn="0"/>
+            </w:pPr>
+            <w:r>
+              <w:rPr>
+                <w:lang w:val="en-GB"/>
+              </w:rPr>
+              <w:t>R(P</w:t>
+            </w:r>
+            <w:r>
+              <w:rPr>
+                <w:lang w:val="en-GB"/>
+              </w:rPr>
+              <w:t>6</w:t>
+            </w:r>
+            <w:r>
+              <w:rPr>
+                <w:lang w:val="en-GB"/>
+              </w:rPr>
+              <w:t xml:space="preserve">) </w:t>
+            </w:r>
+            <w:r>
+              <w:rPr>
+                <w:lang w:val="en-GB"/>
+              </w:rPr>
+              <w:sym w:font="Symbol" w:char="F0D9"/>
+            </w:r>
+            <w:r>
+              <w:rPr>
+                <w:lang w:val="en-GB"/>
+              </w:rPr>
+              <w:t xml:space="preserve"> P</w:t>
+            </w:r>
+            <w:r>
+              <w:rPr>
+                <w:lang w:val="en-GB"/>
+              </w:rPr>
+              <w:t>6</w:t>
+            </w:r>
+          </w:p>
+        </w:tc>
+      </w:tr>
+    </w:tbl>
+    <w:p>
+      <w:pPr>
+        <w:rPr>
+          <w:lang w:val="en-GB"/>
         </w:rPr>
       </w:pPr>
     </w:p>
     <w:p>
       <w:pPr>
         <w:rPr>
-          <w:u w:val="single"/>
+          <w:lang w:val="en-GB"/>
         </w:rPr>
       </w:pPr>
     </w:p>
     <w:p>
       <w:pPr>
         <w:rPr>
-          <w:u w:val="single"/>
+          <w:lang w:val="en-GB"/>
         </w:rPr>
       </w:pPr>
     </w:p>
     <w:p>
       <w:pPr>
         <w:rPr>
-          <w:u w:val="single"/>
+          <w:lang w:val="en-GB"/>
         </w:rPr>
       </w:pPr>
     </w:p>
     <w:p>
       <w:pPr>
         <w:rPr>
-          <w:u w:val="single"/>
+          <w:lang w:val="en-GB"/>
         </w:rPr>
       </w:pPr>
     </w:p>
     <w:p>
       <w:pPr>
         <w:rPr>
-          <w:u w:val="single"/>
+          <w:lang w:val="en-GB"/>
         </w:rPr>
       </w:pPr>
     </w:p>
     <w:p>
       <w:pPr>
         <w:rPr>
-          <w:u w:val="single"/>
+          <w:lang w:val="en-GB"/>
         </w:rPr>
       </w:pPr>
     </w:p>
     <w:p>
       <w:pPr>
         <w:rPr>
-          <w:u w:val="single"/>
+          <w:lang w:val="en-GB"/>
         </w:rPr>
       </w:pPr>
     </w:p>
     <w:p>
       <w:pPr>
         <w:rPr>
-          <w:u w:val="single"/>
+          <w:lang w:val="en-GB"/>
         </w:rPr>
       </w:pPr>
     </w:p>
     <w:p>
       <w:pPr>
         <w:rPr>
-          <w:u w:val="single"/>
+          <w:lang w:val="en-GB"/>
         </w:rPr>
       </w:pPr>
     </w:p>
     <w:p>
       <w:pPr>
         <w:rPr>
-          <w:u w:val="single"/>
+          <w:lang w:val="en-GB"/>
         </w:rPr>
       </w:pPr>
     </w:p>
     <w:p>
-      <w:pPr>
-        <w:rPr>
-          <w:u w:val="single"/>
-        </w:rPr>
-      </w:pPr>
-    </w:p>
-    <w:p>
-      <w:pPr>
-        <w:rPr>
-          <w:u w:val="single"/>
-        </w:rPr>
-      </w:pPr>
-    </w:p>
-    <w:p>
-      <w:pPr>
-        <w:rPr>
-          <w:u w:val="single"/>
-        </w:rPr>
-      </w:pPr>
-    </w:p>
-    <w:p>
-      <w:pPr>
-        <w:rPr>
-          <w:u w:val="single"/>
-        </w:rPr>
-      </w:pPr>
+      <w:r>
+        <w:lastRenderedPageBreak/>
+        <w:t>Apenas registámos os predicados que foram cobertos ap</w:t>
+      </w:r>
+      <w:r>
+        <w:t xml:space="preserve">ós a execução da terceira instrução, ou seja, após a chamada ao método </w:t>
+      </w:r>
+      <w:proofErr w:type="spellStart"/>
+      <w:r>
+        <w:t>Insert</w:t>
+      </w:r>
+      <w:proofErr w:type="spellEnd"/>
+      <w:r>
+        <w:t xml:space="preserve">. Decidimos escolher este teste porque conseguia cobrir todos os predicados e cláusulas que identificámos na Tabela (P | </w:t>
+      </w:r>
+      <w:proofErr w:type="gramStart"/>
+      <w:r>
+        <w:t>R(P</w:t>
+      </w:r>
+      <w:proofErr w:type="gramEnd"/>
+      <w:r>
+        <w:t xml:space="preserve">)). </w:t>
+      </w:r>
+      <w:bookmarkStart w:id="0" w:name="_GoBack"/>
+      <w:bookmarkEnd w:id="0"/>
     </w:p>
     <w:sectPr>
       <w:pgSz w:w="16838" w:h="11906" w:orient="landscape"/>
@@ -6535,7 +8444,7 @@
 </file>
 
 <file path=word/styles.xml><?xml version="1.0" encoding="utf-8"?>
-<w:styles xmlns:mc="http://schemas.openxmlformats.org/markup-compatibility/2006" xmlns:r="http://schemas.openxmlformats.org/officeDocument/2006/relationships" xmlns:w="http://schemas.openxmlformats.org/wordprocessingml/2006/main" xmlns:w14="http://schemas.microsoft.com/office/word/2010/wordml" xmlns:w15="http://schemas.microsoft.com/office/word/2012/wordml" xmlns:w16cid="http://schemas.microsoft.com/office/word/2016/wordml/cid" xmlns:w16se="http://schemas.microsoft.com/office/word/2015/wordml/symex" mc:Ignorable="w14 w15 w16se w16cid">
+<w:styles xmlns:mc="http://schemas.openxmlformats.org/markup-compatibility/2006" xmlns:r="http://schemas.openxmlformats.org/officeDocument/2006/relationships" xmlns:w="http://schemas.openxmlformats.org/wordprocessingml/2006/main" xmlns:w14="http://schemas.microsoft.com/office/word/2010/wordml" xmlns:w15="http://schemas.microsoft.com/office/word/2012/wordml" mc:Ignorable="w14 w15">
   <w:docDefaults>
     <w:rPrDefault>
       <w:rPr>
@@ -6551,7 +8460,7 @@
       </w:pPr>
     </w:pPrDefault>
   </w:docDefaults>
-  <w:latentStyles w:defLockedState="0" w:defUIPriority="99" w:defSemiHidden="0" w:defUnhideWhenUsed="0" w:defQFormat="0" w:count="376">
+  <w:latentStyles w:defLockedState="0" w:defUIPriority="99" w:defSemiHidden="0" w:defUnhideWhenUsed="0" w:defQFormat="0" w:count="371">
     <w:lsdException w:name="Normal" w:uiPriority="0" w:qFormat="1"/>
     <w:lsdException w:name="heading 1" w:uiPriority="9" w:qFormat="1"/>
     <w:lsdException w:name="heading 2" w:semiHidden="1" w:uiPriority="9" w:unhideWhenUsed="1" w:qFormat="1"/>
@@ -6657,6 +8566,7 @@
     <w:lsdException w:name="HTML Sample" w:semiHidden="1" w:unhideWhenUsed="1"/>
     <w:lsdException w:name="HTML Typewriter" w:semiHidden="1" w:unhideWhenUsed="1"/>
     <w:lsdException w:name="HTML Variable" w:semiHidden="1" w:unhideWhenUsed="1"/>
+    <w:lsdException w:name="Normal Table" w:semiHidden="1" w:unhideWhenUsed="1"/>
     <w:lsdException w:name="annotation subject" w:semiHidden="1" w:unhideWhenUsed="1"/>
     <w:lsdException w:name="No List" w:semiHidden="1" w:unhideWhenUsed="1"/>
     <w:lsdException w:name="Outline List 1" w:semiHidden="1" w:unhideWhenUsed="1"/>
@@ -6699,8 +8609,11 @@
     <w:lsdException w:name="Table Contemporary" w:semiHidden="1" w:unhideWhenUsed="1"/>
     <w:lsdException w:name="Table Elegant" w:semiHidden="1" w:unhideWhenUsed="1"/>
     <w:lsdException w:name="Table Professional" w:semiHidden="1" w:unhideWhenUsed="1"/>
+    <w:lsdException w:name="Table Subtle 1" w:semiHidden="1" w:unhideWhenUsed="1"/>
     <w:lsdException w:name="Table Subtle 2" w:semiHidden="1" w:unhideWhenUsed="1"/>
     <w:lsdException w:name="Table Web 1" w:semiHidden="1" w:unhideWhenUsed="1"/>
+    <w:lsdException w:name="Table Web 2" w:semiHidden="1" w:unhideWhenUsed="1"/>
+    <w:lsdException w:name="Table Web 3" w:semiHidden="1" w:unhideWhenUsed="1"/>
     <w:lsdException w:name="Balloon Text" w:semiHidden="1" w:unhideWhenUsed="1"/>
     <w:lsdException w:name="Table Grid" w:uiPriority="39"/>
     <w:lsdException w:name="Table Theme" w:semiHidden="1" w:unhideWhenUsed="1"/>
@@ -6919,11 +8832,6 @@
     <w:lsdException w:name="List Table 5 Dark Accent 6" w:uiPriority="50"/>
     <w:lsdException w:name="List Table 6 Colorful Accent 6" w:uiPriority="51"/>
     <w:lsdException w:name="List Table 7 Colorful Accent 6" w:uiPriority="52"/>
-    <w:lsdException w:name="Mention" w:semiHidden="1" w:unhideWhenUsed="1"/>
-    <w:lsdException w:name="Smart Hyperlink" w:semiHidden="1" w:unhideWhenUsed="1"/>
-    <w:lsdException w:name="Hashtag" w:semiHidden="1" w:unhideWhenUsed="1"/>
-    <w:lsdException w:name="Unresolved Mention" w:semiHidden="1" w:unhideWhenUsed="1"/>
-    <w:lsdException w:name="Smart Link" w:semiHidden="1" w:unhideWhenUsed="1"/>
   </w:latentStyles>
   <w:style w:type="paragraph" w:default="1" w:styleId="Normal">
     <w:name w:val="Normal"/>
@@ -6956,7 +8864,7 @@
     <w:semiHidden/>
     <w:unhideWhenUsed/>
   </w:style>
-  <w:style w:type="table" w:styleId="TabelacomGrelha">
+  <w:style w:type="table" w:styleId="Tabelacomgrelha">
     <w:name w:val="Table Grid"/>
     <w:basedOn w:val="Tabelanormal"/>
     <w:uiPriority w:val="39"/>
@@ -7468,7 +9376,7 @@
 </file>
 
 <file path=customXml/itemProps1.xml><?xml version="1.0" encoding="utf-8"?>
-<ds:datastoreItem xmlns:ds="http://schemas.openxmlformats.org/officeDocument/2006/customXml" ds:itemID="{0C35954A-24A3-4084-BE08-A37120A4A950}">
+<ds:datastoreItem xmlns:ds="http://schemas.openxmlformats.org/officeDocument/2006/customXml" ds:itemID="{8FA742BA-024B-46CD-AF01-B9874B902756}">
   <ds:schemaRefs>
     <ds:schemaRef ds:uri="http://schemas.openxmlformats.org/officeDocument/2006/bibliography"/>
   </ds:schemaRefs>

</xml_diff>